<commit_message>
Test Plan updated to accomodate for User and Acceptance testing
</commit_message>
<xml_diff>
--- a/DOCS/Testing/Notesie Test Plan.docx
+++ b/DOCS/Testing/Notesie Test Plan.docx
@@ -1,6 +1,6 @@
 
 <file path=word/document.xml><?xml version="1.0" encoding="utf-8"?>
-<w:document xmlns:ve="http://schemas.openxmlformats.org/markup-compatibility/2006" xmlns:o="urn:schemas-microsoft-com:office:office" xmlns:r="http://schemas.openxmlformats.org/officeDocument/2006/relationships" xmlns:m="http://schemas.openxmlformats.org/officeDocument/2006/math" xmlns:v="urn:schemas-microsoft-com:vml" xmlns:wp="http://schemas.openxmlformats.org/drawingml/2006/wordprocessingDrawing" xmlns:w10="urn:schemas-microsoft-com:office:word" xmlns:w="http://schemas.openxmlformats.org/wordprocessingml/2006/main" xmlns:wne="http://schemas.microsoft.com/office/word/2006/wordml">
+<w:document xmlns:wpc="http://schemas.microsoft.com/office/word/2010/wordprocessingCanvas" xmlns:mo="http://schemas.microsoft.com/office/mac/office/2008/main" xmlns:mc="http://schemas.openxmlformats.org/markup-compatibility/2006" xmlns:mv="urn:schemas-microsoft-com:mac:vml" xmlns:o="urn:schemas-microsoft-com:office:office" xmlns:r="http://schemas.openxmlformats.org/officeDocument/2006/relationships" xmlns:m="http://schemas.openxmlformats.org/officeDocument/2006/math" xmlns:v="urn:schemas-microsoft-com:vml" xmlns:wp14="http://schemas.microsoft.com/office/word/2010/wordprocessingDrawing" xmlns:wp="http://schemas.openxmlformats.org/drawingml/2006/wordprocessingDrawing" xmlns:w10="urn:schemas-microsoft-com:office:word" xmlns:w="http://schemas.openxmlformats.org/wordprocessingml/2006/main" xmlns:w14="http://schemas.microsoft.com/office/word/2010/wordml" xmlns:wpg="http://schemas.microsoft.com/office/word/2010/wordprocessingGroup" xmlns:wpi="http://schemas.microsoft.com/office/word/2010/wordprocessingInk" xmlns:wne="http://schemas.microsoft.com/office/word/2006/wordml" xmlns:wps="http://schemas.microsoft.com/office/word/2010/wordprocessingShape" mc:Ignorable="w14 wp14">
   <w:body>
     <w:sdt>
       <w:sdtPr>
@@ -41,6 +41,7 @@
             <w:dataBinding w:prefixMappings="xmlns:ns0='http://purl.org/dc/elements/1.1/' xmlns:ns1='http://schemas.openxmlformats.org/package/2006/metadata/core-properties' " w:xpath="/ns1:coreProperties[1]/ns0:title[1]" w:storeItemID="{6C3C8BC8-F283-45AE-878A-BAB7291924A1}"/>
             <w:text/>
           </w:sdtPr>
+          <w:sdtEndPr/>
           <w:sdtContent>
             <w:p>
               <w:pPr>
@@ -52,7 +53,6 @@
                   <w:szCs w:val="72"/>
                 </w:rPr>
               </w:pPr>
-              <w:proofErr w:type="spellStart"/>
               <w:r>
                 <w:rPr>
                   <w:rFonts w:asciiTheme="majorHAnsi" w:eastAsiaTheme="majorEastAsia" w:hAnsiTheme="majorHAnsi" w:cstheme="majorBidi"/>
@@ -62,7 +62,6 @@
                 </w:rPr>
                 <w:t>Notesie</w:t>
               </w:r>
-              <w:proofErr w:type="spellEnd"/>
             </w:p>
           </w:sdtContent>
         </w:sdt>
@@ -78,11 +77,9 @@
             <w:alias w:val="Subtitle"/>
             <w:tag w:val="Subtitle"/>
             <w:id w:val="11521189"/>
-            <w:placeholder>
-              <w:docPart w:val="23B4833EEEDF1E46B2DC9C34A7B77149"/>
-            </w:placeholder>
             <w:text/>
           </w:sdtPr>
+          <w:sdtEndPr/>
           <w:sdtContent>
             <w:p>
               <w:pPr>
@@ -130,10 +127,10 @@
               </w:rPr>
               <w:alias w:val="Author"/>
               <w:id w:val="11521190"/>
-              <w:showingPlcHdr/>
               <w:dataBinding w:prefixMappings="xmlns:ns0='http://purl.org/dc/elements/1.1/' xmlns:ns1='http://schemas.openxmlformats.org/package/2006/metadata/core-properties' " w:xpath="/ns1:coreProperties[1]/ns0:creator[1]" w:storeItemID="{6C3C8BC8-F283-45AE-878A-BAB7291924A1}"/>
               <w:text/>
             </w:sdtPr>
+            <w:sdtEndPr/>
             <w:sdtContent>
               <w:r>
                 <w:rPr>
@@ -143,7 +140,7 @@
                   <w:sz w:val="36"/>
                   <w:szCs w:val="36"/>
                 </w:rPr>
-                <w:t>[Author Name]</w:t>
+                <w:t>Tom</w:t>
               </w:r>
             </w:sdtContent>
           </w:sdt>
@@ -152,7 +149,7 @@
           <w:r>
             <w:rPr>
               <w:noProof/>
-              <w:lang w:eastAsia="en-GB"/>
+              <w:lang w:val="en-US"/>
             </w:rPr>
             <w:drawing>
               <wp:anchor distT="0" distB="0" distL="114300" distR="114300" simplePos="0" relativeHeight="251657216" behindDoc="1" locked="0" layoutInCell="1" allowOverlap="1">
@@ -180,7 +177,7 @@
                         </pic:cNvPicPr>
                       </pic:nvPicPr>
                       <pic:blipFill>
-                        <a:blip r:embed="rId8"/>
+                        <a:blip r:embed="rId9"/>
                         <a:srcRect/>
                         <a:stretch>
                           <a:fillRect/>
@@ -211,15 +208,110 @@
           <w:r>
             <w:rPr>
               <w:noProof/>
+              <w:lang w:val="en-US"/>
             </w:rPr>
-            <w:pict>
-              <v:rect id="Rectangle 23" o:spid="_x0000_s1026" style="position:absolute;margin-left:28.8pt;margin-top:666pt;width:554.4pt;height:97.2pt;z-index:-251658240;visibility:visible;mso-position-horizontal-relative:page;mso-position-vertical-relative:page" o:gfxdata="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" stroked="f" strokecolor="#4a7ebb" strokeweight="1.5pt">
-                <v:fill opacity="0" color2="#8db3e2 [1311]" rotate="t" focus="100%" type="gradient"/>
-                <v:shadow opacity="22938f" offset="0"/>
-                <v:textbox inset=",7.2pt,,7.2pt"/>
-                <w10:wrap anchorx="page" anchory="page"/>
-              </v:rect>
-            </w:pict>
+            <mc:AlternateContent>
+              <mc:Choice Requires="wps">
+                <w:drawing>
+                  <wp:anchor distT="0" distB="0" distL="114300" distR="114300" simplePos="0" relativeHeight="251658240" behindDoc="1" locked="0" layoutInCell="1" allowOverlap="1">
+                    <wp:simplePos x="0" y="0"/>
+                    <wp:positionH relativeFrom="page">
+                      <wp:posOffset>365760</wp:posOffset>
+                    </wp:positionH>
+                    <wp:positionV relativeFrom="page">
+                      <wp:posOffset>8458200</wp:posOffset>
+                    </wp:positionV>
+                    <wp:extent cx="7040880" cy="1234440"/>
+                    <wp:effectExtent l="0" t="0" r="0" b="10160"/>
+                    <wp:wrapNone/>
+                    <wp:docPr id="79" name="Rectangle 23"/>
+                    <wp:cNvGraphicFramePr>
+                      <a:graphicFrameLocks xmlns:a="http://schemas.openxmlformats.org/drawingml/2006/main"/>
+                    </wp:cNvGraphicFramePr>
+                    <a:graphic xmlns:a="http://schemas.openxmlformats.org/drawingml/2006/main">
+                      <a:graphicData uri="http://schemas.microsoft.com/office/word/2010/wordprocessingShape">
+                        <wps:wsp>
+                          <wps:cNvSpPr>
+                            <a:spLocks noChangeArrowheads="1"/>
+                          </wps:cNvSpPr>
+                          <wps:spPr bwMode="auto">
+                            <a:xfrm>
+                              <a:off x="0" y="0"/>
+                              <a:ext cx="7040880" cy="1234440"/>
+                            </a:xfrm>
+                            <a:prstGeom prst="rect">
+                              <a:avLst/>
+                            </a:prstGeom>
+                            <a:gradFill rotWithShape="1">
+                              <a:gsLst>
+                                <a:gs pos="0">
+                                  <a:srgbClr val="FFFFFF">
+                                    <a:alpha val="0"/>
+                                  </a:srgbClr>
+                                </a:gs>
+                                <a:gs pos="100000">
+                                  <a:schemeClr val="tx2">
+                                    <a:lumMod val="40000"/>
+                                    <a:lumOff val="60000"/>
+                                  </a:schemeClr>
+                                </a:gs>
+                              </a:gsLst>
+                              <a:lin ang="5400000" scaled="1"/>
+                            </a:gradFill>
+                            <a:ln>
+                              <a:noFill/>
+                            </a:ln>
+                            <a:effectLst/>
+                            <a:extLst>
+                              <a:ext uri="{91240B29-F687-4f45-9708-019B960494DF}">
+                                <a14:hiddenLine xmlns:a14="http://schemas.microsoft.com/office/drawing/2010/main" w="19050">
+                                  <a:solidFill>
+                                    <a:srgbClr val="4A7EBB"/>
+                                  </a:solidFill>
+                                  <a:miter lim="800000"/>
+                                  <a:headEnd/>
+                                  <a:tailEnd/>
+                                </a14:hiddenLine>
+                              </a:ext>
+                              <a:ext uri="{AF507438-7753-43e0-B8FC-AC1667EBCBE1}">
+                                <a14:hiddenEffects xmlns:a14="http://schemas.microsoft.com/office/drawing/2010/main">
+                                  <a:effectLst>
+                                    <a:outerShdw blurRad="63500" dist="26940" dir="5400000" algn="ctr" rotWithShape="0">
+                                      <a:srgbClr val="000000">
+                                        <a:alpha val="35001"/>
+                                      </a:srgbClr>
+                                    </a:outerShdw>
+                                  </a:effectLst>
+                                </a14:hiddenEffects>
+                              </a:ext>
+                            </a:extLst>
+                          </wps:spPr>
+                          <wps:bodyPr rot="0" vert="horz" wrap="square" lIns="91440" tIns="91440" rIns="91440" bIns="91440" anchor="t" anchorCtr="0" upright="1">
+                            <a:noAutofit/>
+                          </wps:bodyPr>
+                        </wps:wsp>
+                      </a:graphicData>
+                    </a:graphic>
+                    <wp14:sizeRelH relativeFrom="page">
+                      <wp14:pctWidth>0</wp14:pctWidth>
+                    </wp14:sizeRelH>
+                    <wp14:sizeRelV relativeFrom="page">
+                      <wp14:pctHeight>0</wp14:pctHeight>
+                    </wp14:sizeRelV>
+                  </wp:anchor>
+                </w:drawing>
+              </mc:Choice>
+              <mc:Fallback>
+                <w:pict>
+                  <v:rect id="Rectangle 23" o:spid="_x0000_s1026" style="position:absolute;margin-left:28.8pt;margin-top:666pt;width:554.4pt;height:97.2pt;z-index:-251658240;visibility:visible;mso-wrap-style:square;mso-width-percent:0;mso-height-percent:0;mso-wrap-distance-left:9pt;mso-wrap-distance-top:0;mso-wrap-distance-right:9pt;mso-wrap-distance-bottom:0;mso-position-horizontal:absolute;mso-position-horizontal-relative:page;mso-position-vertical:absolute;mso-position-vertical-relative:page;mso-width-percent:0;mso-height-percent:0;mso-width-relative:page;mso-height-relative:page;v-text-anchor:top" o:gfxdata="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" stroked="f" strokecolor="#4a7ebb" strokeweight="1.5pt">
+                    <v:fill opacity="0" color2="#8db3e2 [1311]" rotate="t" focus="100%" type="gradient"/>
+                    <v:shadow opacity="22938f" offset="0"/>
+                    <v:textbox inset=",7.2pt,,7.2pt"/>
+                    <w10:wrap anchorx="page" anchory="page"/>
+                  </v:rect>
+                </w:pict>
+              </mc:Fallback>
+            </mc:AlternateContent>
           </w:r>
         </w:p>
         <w:p>
@@ -2343,7 +2435,7 @@
     <w:p>
       <w:pPr>
         <w:sectPr>
-          <w:footerReference w:type="first" r:id="rId9"/>
+          <w:footerReference w:type="first" r:id="rId10"/>
           <w:pgSz w:w="11900" w:h="16840"/>
           <w:pgMar w:top="1440" w:right="1800" w:bottom="1440" w:left="1800" w:header="708" w:footer="708" w:gutter="0"/>
           <w:cols w:space="708"/>
@@ -2433,7 +2525,7 @@
         <w:tblW w:w="9308" w:type="dxa"/>
         <w:tblInd w:w="-497" w:type="dxa"/>
         <w:tblLayout w:type="fixed"/>
-        <w:tblLook w:val="04A0"/>
+        <w:tblLook w:val="04A0" w:firstRow="1" w:lastRow="0" w:firstColumn="1" w:lastColumn="0" w:noHBand="0" w:noVBand="1"/>
       </w:tblPr>
       <w:tblGrid>
         <w:gridCol w:w="3774"/>
@@ -2442,11 +2534,11 @@
       </w:tblGrid>
       <w:tr>
         <w:trPr>
-          <w:cnfStyle w:val="100000000000"/>
+          <w:cnfStyle w:val="100000000000" w:firstRow="1" w:lastRow="0" w:firstColumn="0" w:lastColumn="0" w:oddVBand="0" w:evenVBand="0" w:oddHBand="0" w:evenHBand="0" w:firstRowFirstColumn="0" w:firstRowLastColumn="0" w:lastRowFirstColumn="0" w:lastRowLastColumn="0"/>
         </w:trPr>
         <w:tc>
           <w:tcPr>
-            <w:cnfStyle w:val="001000000000"/>
+            <w:cnfStyle w:val="001000000000" w:firstRow="0" w:lastRow="0" w:firstColumn="1" w:lastColumn="0" w:oddVBand="0" w:evenVBand="0" w:oddHBand="0" w:evenHBand="0" w:firstRowFirstColumn="0" w:firstRowLastColumn="0" w:lastRowFirstColumn="0" w:lastRowLastColumn="0"/>
             <w:tcW w:w="3774" w:type="dxa"/>
           </w:tcPr>
           <w:p>
@@ -2461,7 +2553,7 @@
           </w:tcPr>
           <w:p>
             <w:pPr>
-              <w:cnfStyle w:val="100000000000"/>
+              <w:cnfStyle w:val="100000000000" w:firstRow="1" w:lastRow="0" w:firstColumn="0" w:lastColumn="0" w:oddVBand="0" w:evenVBand="0" w:oddHBand="0" w:evenHBand="0" w:firstRowFirstColumn="0" w:firstRowLastColumn="0" w:lastRowFirstColumn="0" w:lastRowLastColumn="0"/>
             </w:pPr>
             <w:r>
               <w:t>Test Description</w:t>
@@ -2474,7 +2566,7 @@
           </w:tcPr>
           <w:p>
             <w:pPr>
-              <w:cnfStyle w:val="100000000000"/>
+              <w:cnfStyle w:val="100000000000" w:firstRow="1" w:lastRow="0" w:firstColumn="0" w:lastColumn="0" w:oddVBand="0" w:evenVBand="0" w:oddHBand="0" w:evenHBand="0" w:firstRowFirstColumn="0" w:firstRowLastColumn="0" w:lastRowFirstColumn="0" w:lastRowLastColumn="0"/>
             </w:pPr>
             <w:r>
               <w:t>Responsibility</w:t>
@@ -2484,11 +2576,11 @@
       </w:tr>
       <w:tr>
         <w:trPr>
-          <w:cnfStyle w:val="000000100000"/>
+          <w:cnfStyle w:val="000000100000" w:firstRow="0" w:lastRow="0" w:firstColumn="0" w:lastColumn="0" w:oddVBand="0" w:evenVBand="0" w:oddHBand="1" w:evenHBand="0" w:firstRowFirstColumn="0" w:firstRowLastColumn="0" w:lastRowFirstColumn="0" w:lastRowLastColumn="0"/>
         </w:trPr>
         <w:tc>
           <w:tcPr>
-            <w:cnfStyle w:val="001000000000"/>
+            <w:cnfStyle w:val="001000000000" w:firstRow="0" w:lastRow="0" w:firstColumn="1" w:lastColumn="0" w:oddVBand="0" w:evenVBand="0" w:oddHBand="0" w:evenHBand="0" w:firstRowFirstColumn="0" w:firstRowLastColumn="0" w:lastRowFirstColumn="0" w:lastRowLastColumn="0"/>
             <w:tcW w:w="3774" w:type="dxa"/>
           </w:tcPr>
           <w:p>
@@ -2511,7 +2603,7 @@
           </w:tcPr>
           <w:p>
             <w:pPr>
-              <w:cnfStyle w:val="000000100000"/>
+              <w:cnfStyle w:val="000000100000" w:firstRow="0" w:lastRow="0" w:firstColumn="0" w:lastColumn="0" w:oddVBand="0" w:evenVBand="0" w:oddHBand="1" w:evenHBand="0" w:firstRowFirstColumn="0" w:firstRowLastColumn="0" w:lastRowFirstColumn="0" w:lastRowLastColumn="0"/>
             </w:pPr>
             <w:r>
               <w:t>This test ensures that the application functionality works across all modern browsers (Firefox, IE, Safari etc)</w:t>
@@ -2524,7 +2616,7 @@
           </w:tcPr>
           <w:p>
             <w:pPr>
-              <w:cnfStyle w:val="000000100000"/>
+              <w:cnfStyle w:val="000000100000" w:firstRow="0" w:lastRow="0" w:firstColumn="0" w:lastColumn="0" w:oddVBand="0" w:evenVBand="0" w:oddHBand="1" w:evenHBand="0" w:firstRowFirstColumn="0" w:firstRowLastColumn="0" w:lastRowFirstColumn="0" w:lastRowLastColumn="0"/>
             </w:pPr>
             <w:r>
               <w:t>Tom Osborne</w:t>
@@ -2535,7 +2627,7 @@
       <w:tr>
         <w:tc>
           <w:tcPr>
-            <w:cnfStyle w:val="001000000000"/>
+            <w:cnfStyle w:val="001000000000" w:firstRow="0" w:lastRow="0" w:firstColumn="1" w:lastColumn="0" w:oddVBand="0" w:evenVBand="0" w:oddHBand="0" w:evenHBand="0" w:firstRowFirstColumn="0" w:firstRowLastColumn="0" w:lastRowFirstColumn="0" w:lastRowLastColumn="0"/>
             <w:tcW w:w="3774" w:type="dxa"/>
           </w:tcPr>
           <w:p>
@@ -2558,7 +2650,7 @@
           </w:tcPr>
           <w:p>
             <w:pPr>
-              <w:cnfStyle w:val="000000000000"/>
+              <w:cnfStyle w:val="000000000000" w:firstRow="0" w:lastRow="0" w:firstColumn="0" w:lastColumn="0" w:oddVBand="0" w:evenVBand="0" w:oddHBand="0" w:evenHBand="0" w:firstRowFirstColumn="0" w:firstRowLastColumn="0" w:lastRowFirstColumn="0" w:lastRowLastColumn="0"/>
             </w:pPr>
             <w:r>
               <w:t>This test ensures that the application scales and adapts depending on the screen resolution used by the end user.</w:t>
@@ -2571,7 +2663,7 @@
           </w:tcPr>
           <w:p>
             <w:pPr>
-              <w:cnfStyle w:val="000000000000"/>
+              <w:cnfStyle w:val="000000000000" w:firstRow="0" w:lastRow="0" w:firstColumn="0" w:lastColumn="0" w:oddVBand="0" w:evenVBand="0" w:oddHBand="0" w:evenHBand="0" w:firstRowFirstColumn="0" w:firstRowLastColumn="0" w:lastRowFirstColumn="0" w:lastRowLastColumn="0"/>
             </w:pPr>
             <w:r>
               <w:t>Tom Osborne</w:t>
@@ -2744,7 +2836,7 @@
         <w:tblW w:w="9308" w:type="dxa"/>
         <w:tblInd w:w="-497" w:type="dxa"/>
         <w:tblLayout w:type="fixed"/>
-        <w:tblLook w:val="04A0"/>
+        <w:tblLook w:val="04A0" w:firstRow="1" w:lastRow="0" w:firstColumn="1" w:lastColumn="0" w:noHBand="0" w:noVBand="1"/>
       </w:tblPr>
       <w:tblGrid>
         <w:gridCol w:w="3774"/>
@@ -2753,11 +2845,11 @@
       </w:tblGrid>
       <w:tr>
         <w:trPr>
-          <w:cnfStyle w:val="100000000000"/>
+          <w:cnfStyle w:val="100000000000" w:firstRow="1" w:lastRow="0" w:firstColumn="0" w:lastColumn="0" w:oddVBand="0" w:evenVBand="0" w:oddHBand="0" w:evenHBand="0" w:firstRowFirstColumn="0" w:firstRowLastColumn="0" w:lastRowFirstColumn="0" w:lastRowLastColumn="0"/>
         </w:trPr>
         <w:tc>
           <w:tcPr>
-            <w:cnfStyle w:val="001000000000"/>
+            <w:cnfStyle w:val="001000000000" w:firstRow="0" w:lastRow="0" w:firstColumn="1" w:lastColumn="0" w:oddVBand="0" w:evenVBand="0" w:oddHBand="0" w:evenHBand="0" w:firstRowFirstColumn="0" w:firstRowLastColumn="0" w:lastRowFirstColumn="0" w:lastRowLastColumn="0"/>
             <w:tcW w:w="3774" w:type="dxa"/>
           </w:tcPr>
           <w:p>
@@ -2772,7 +2864,7 @@
           </w:tcPr>
           <w:p>
             <w:pPr>
-              <w:cnfStyle w:val="100000000000"/>
+              <w:cnfStyle w:val="100000000000" w:firstRow="1" w:lastRow="0" w:firstColumn="0" w:lastColumn="0" w:oddVBand="0" w:evenVBand="0" w:oddHBand="0" w:evenHBand="0" w:firstRowFirstColumn="0" w:firstRowLastColumn="0" w:lastRowFirstColumn="0" w:lastRowLastColumn="0"/>
             </w:pPr>
             <w:r>
               <w:t>Test Description</w:t>
@@ -2785,7 +2877,7 @@
           </w:tcPr>
           <w:p>
             <w:pPr>
-              <w:cnfStyle w:val="100000000000"/>
+              <w:cnfStyle w:val="100000000000" w:firstRow="1" w:lastRow="0" w:firstColumn="0" w:lastColumn="0" w:oddVBand="0" w:evenVBand="0" w:oddHBand="0" w:evenHBand="0" w:firstRowFirstColumn="0" w:firstRowLastColumn="0" w:lastRowFirstColumn="0" w:lastRowLastColumn="0"/>
             </w:pPr>
             <w:r>
               <w:t>Responsibility</w:t>
@@ -2795,11 +2887,11 @@
       </w:tr>
       <w:tr>
         <w:trPr>
-          <w:cnfStyle w:val="000000100000"/>
+          <w:cnfStyle w:val="000000100000" w:firstRow="0" w:lastRow="0" w:firstColumn="0" w:lastColumn="0" w:oddVBand="0" w:evenVBand="0" w:oddHBand="1" w:evenHBand="0" w:firstRowFirstColumn="0" w:firstRowLastColumn="0" w:lastRowFirstColumn="0" w:lastRowLastColumn="0"/>
         </w:trPr>
         <w:tc>
           <w:tcPr>
-            <w:cnfStyle w:val="001000000000"/>
+            <w:cnfStyle w:val="001000000000" w:firstRow="0" w:lastRow="0" w:firstColumn="1" w:lastColumn="0" w:oddVBand="0" w:evenVBand="0" w:oddHBand="0" w:evenHBand="0" w:firstRowFirstColumn="0" w:firstRowLastColumn="0" w:lastRowFirstColumn="0" w:lastRowLastColumn="0"/>
             <w:tcW w:w="3774" w:type="dxa"/>
           </w:tcPr>
           <w:p>
@@ -2822,7 +2914,7 @@
           </w:tcPr>
           <w:p>
             <w:pPr>
-              <w:cnfStyle w:val="000000100000"/>
+              <w:cnfStyle w:val="000000100000" w:firstRow="0" w:lastRow="0" w:firstColumn="0" w:lastColumn="0" w:oddVBand="0" w:evenVBand="0" w:oddHBand="1" w:evenHBand="0" w:firstRowFirstColumn="0" w:firstRowLastColumn="0" w:lastRowFirstColumn="0" w:lastRowLastColumn="0"/>
             </w:pPr>
             <w:r>
               <w:t>Ensures that no blank fields are entered throughout the application</w:t>
@@ -2835,7 +2927,7 @@
           </w:tcPr>
           <w:p>
             <w:pPr>
-              <w:cnfStyle w:val="000000100000"/>
+              <w:cnfStyle w:val="000000100000" w:firstRow="0" w:lastRow="0" w:firstColumn="0" w:lastColumn="0" w:oddVBand="0" w:evenVBand="0" w:oddHBand="1" w:evenHBand="0" w:firstRowFirstColumn="0" w:firstRowLastColumn="0" w:lastRowFirstColumn="0" w:lastRowLastColumn="0"/>
             </w:pPr>
             <w:r>
               <w:t>Alex Jones</w:t>
@@ -2846,7 +2938,7 @@
       <w:tr>
         <w:tc>
           <w:tcPr>
-            <w:cnfStyle w:val="001000000000"/>
+            <w:cnfStyle w:val="001000000000" w:firstRow="0" w:lastRow="0" w:firstColumn="1" w:lastColumn="0" w:oddVBand="0" w:evenVBand="0" w:oddHBand="0" w:evenHBand="0" w:firstRowFirstColumn="0" w:firstRowLastColumn="0" w:lastRowFirstColumn="0" w:lastRowLastColumn="0"/>
             <w:tcW w:w="3774" w:type="dxa"/>
           </w:tcPr>
           <w:p>
@@ -2869,7 +2961,7 @@
           </w:tcPr>
           <w:p>
             <w:pPr>
-              <w:cnfStyle w:val="000000000000"/>
+              <w:cnfStyle w:val="000000000000" w:firstRow="0" w:lastRow="0" w:firstColumn="0" w:lastColumn="0" w:oddVBand="0" w:evenVBand="0" w:oddHBand="0" w:evenHBand="0" w:firstRowFirstColumn="0" w:firstRowLastColumn="0" w:lastRowFirstColumn="0" w:lastRowLastColumn="0"/>
             </w:pPr>
             <w:r>
               <w:t>Ensures that data cannot be duplicated e.g. (email addresses can only be used once)</w:t>
@@ -2882,7 +2974,7 @@
           </w:tcPr>
           <w:p>
             <w:pPr>
-              <w:cnfStyle w:val="000000000000"/>
+              <w:cnfStyle w:val="000000000000" w:firstRow="0" w:lastRow="0" w:firstColumn="0" w:lastColumn="0" w:oddVBand="0" w:evenVBand="0" w:oddHBand="0" w:evenHBand="0" w:firstRowFirstColumn="0" w:firstRowLastColumn="0" w:lastRowFirstColumn="0" w:lastRowLastColumn="0"/>
             </w:pPr>
             <w:r>
               <w:t>Alex Jones</w:t>
@@ -2892,11 +2984,11 @@
       </w:tr>
       <w:tr>
         <w:trPr>
-          <w:cnfStyle w:val="000000100000"/>
+          <w:cnfStyle w:val="000000100000" w:firstRow="0" w:lastRow="0" w:firstColumn="0" w:lastColumn="0" w:oddVBand="0" w:evenVBand="0" w:oddHBand="1" w:evenHBand="0" w:firstRowFirstColumn="0" w:firstRowLastColumn="0" w:lastRowFirstColumn="0" w:lastRowLastColumn="0"/>
         </w:trPr>
         <w:tc>
           <w:tcPr>
-            <w:cnfStyle w:val="001000000000"/>
+            <w:cnfStyle w:val="001000000000" w:firstRow="0" w:lastRow="0" w:firstColumn="1" w:lastColumn="0" w:oddVBand="0" w:evenVBand="0" w:oddHBand="0" w:evenHBand="0" w:firstRowFirstColumn="0" w:firstRowLastColumn="0" w:lastRowFirstColumn="0" w:lastRowLastColumn="0"/>
             <w:tcW w:w="3774" w:type="dxa"/>
           </w:tcPr>
           <w:p>
@@ -2919,7 +3011,7 @@
           </w:tcPr>
           <w:p>
             <w:pPr>
-              <w:cnfStyle w:val="000000100000"/>
+              <w:cnfStyle w:val="000000100000" w:firstRow="0" w:lastRow="0" w:firstColumn="0" w:lastColumn="0" w:oddVBand="0" w:evenVBand="0" w:oddHBand="1" w:evenHBand="0" w:firstRowFirstColumn="0" w:firstRowLastColumn="0" w:lastRowFirstColumn="0" w:lastRowLastColumn="0"/>
             </w:pPr>
             <w:r>
               <w:t>Ensures that users can sign up and log in. Data is correctly stored in database</w:t>
@@ -2932,7 +3024,7 @@
           </w:tcPr>
           <w:p>
             <w:pPr>
-              <w:cnfStyle w:val="000000100000"/>
+              <w:cnfStyle w:val="000000100000" w:firstRow="0" w:lastRow="0" w:firstColumn="0" w:lastColumn="0" w:oddVBand="0" w:evenVBand="0" w:oddHBand="1" w:evenHBand="0" w:firstRowFirstColumn="0" w:firstRowLastColumn="0" w:lastRowFirstColumn="0" w:lastRowLastColumn="0"/>
             </w:pPr>
             <w:r>
               <w:t>Alex Jones</w:t>
@@ -2943,7 +3035,7 @@
       <w:tr>
         <w:tc>
           <w:tcPr>
-            <w:cnfStyle w:val="001000000000"/>
+            <w:cnfStyle w:val="001000000000" w:firstRow="0" w:lastRow="0" w:firstColumn="1" w:lastColumn="0" w:oddVBand="0" w:evenVBand="0" w:oddHBand="0" w:evenHBand="0" w:firstRowFirstColumn="0" w:firstRowLastColumn="0" w:lastRowFirstColumn="0" w:lastRowLastColumn="0"/>
             <w:tcW w:w="3774" w:type="dxa"/>
           </w:tcPr>
           <w:p>
@@ -2956,21 +3048,7 @@
               <w:rPr>
                 <w:b w:val="0"/>
               </w:rPr>
-              <w:t xml:space="preserve">Tutors only can create new </w:t>
-            </w:r>
-            <w:proofErr w:type="spellStart"/>
-            <w:r>
-              <w:rPr>
-                <w:b w:val="0"/>
-              </w:rPr>
-              <w:t>Notesie</w:t>
-            </w:r>
-            <w:proofErr w:type="spellEnd"/>
-            <w:r>
-              <w:rPr>
-                <w:b w:val="0"/>
-              </w:rPr>
-              <w:t xml:space="preserve"> and Bulletin Posts</w:t>
+              <w:t>Tutors only can create new Notesie and Bulletin Posts</w:t>
             </w:r>
           </w:p>
         </w:tc>
@@ -2980,18 +3058,10 @@
           </w:tcPr>
           <w:p>
             <w:pPr>
-              <w:cnfStyle w:val="000000000000"/>
+              <w:cnfStyle w:val="000000000000" w:firstRow="0" w:lastRow="0" w:firstColumn="0" w:lastColumn="0" w:oddVBand="0" w:evenVBand="0" w:oddHBand="0" w:evenHBand="0" w:firstRowFirstColumn="0" w:firstRowLastColumn="0" w:lastRowFirstColumn="0" w:lastRowLastColumn="0"/>
             </w:pPr>
             <w:r>
-              <w:t xml:space="preserve">Ensures that only Tutors can create new </w:t>
-            </w:r>
-            <w:proofErr w:type="spellStart"/>
-            <w:r>
-              <w:t>Notesie’s</w:t>
-            </w:r>
-            <w:proofErr w:type="spellEnd"/>
-            <w:r>
-              <w:t xml:space="preserve"> and news bulletins</w:t>
+              <w:t>Ensures that only Tutors can create new Notesie’s and news bulletins</w:t>
             </w:r>
           </w:p>
         </w:tc>
@@ -3001,7 +3071,7 @@
           </w:tcPr>
           <w:p>
             <w:pPr>
-              <w:cnfStyle w:val="000000000000"/>
+              <w:cnfStyle w:val="000000000000" w:firstRow="0" w:lastRow="0" w:firstColumn="0" w:lastColumn="0" w:oddVBand="0" w:evenVBand="0" w:oddHBand="0" w:evenHBand="0" w:firstRowFirstColumn="0" w:firstRowLastColumn="0" w:lastRowFirstColumn="0" w:lastRowLastColumn="0"/>
             </w:pPr>
             <w:r>
               <w:t>Alex Jones</w:t>
@@ -3011,11 +3081,11 @@
       </w:tr>
       <w:tr>
         <w:trPr>
-          <w:cnfStyle w:val="000000100000"/>
+          <w:cnfStyle w:val="000000100000" w:firstRow="0" w:lastRow="0" w:firstColumn="0" w:lastColumn="0" w:oddVBand="0" w:evenVBand="0" w:oddHBand="1" w:evenHBand="0" w:firstRowFirstColumn="0" w:firstRowLastColumn="0" w:lastRowFirstColumn="0" w:lastRowLastColumn="0"/>
         </w:trPr>
         <w:tc>
           <w:tcPr>
-            <w:cnfStyle w:val="001000000000"/>
+            <w:cnfStyle w:val="001000000000" w:firstRow="0" w:lastRow="0" w:firstColumn="1" w:lastColumn="0" w:oddVBand="0" w:evenVBand="0" w:oddHBand="0" w:evenHBand="0" w:firstRowFirstColumn="0" w:firstRowLastColumn="0" w:lastRowFirstColumn="0" w:lastRowLastColumn="0"/>
             <w:tcW w:w="3774" w:type="dxa"/>
           </w:tcPr>
           <w:p>
@@ -3024,19 +3094,11 @@
                 <w:b w:val="0"/>
               </w:rPr>
             </w:pPr>
-            <w:proofErr w:type="spellStart"/>
             <w:r>
               <w:rPr>
                 <w:b w:val="0"/>
               </w:rPr>
-              <w:t>Notesies</w:t>
-            </w:r>
-            <w:proofErr w:type="spellEnd"/>
-            <w:r>
-              <w:rPr>
-                <w:b w:val="0"/>
-              </w:rPr>
-              <w:t xml:space="preserve"> only displayed to students of selected subject</w:t>
+              <w:t>Notesies only displayed to students of selected subject</w:t>
             </w:r>
           </w:p>
         </w:tc>
@@ -3046,18 +3108,10 @@
           </w:tcPr>
           <w:p>
             <w:pPr>
-              <w:cnfStyle w:val="000000100000"/>
+              <w:cnfStyle w:val="000000100000" w:firstRow="0" w:lastRow="0" w:firstColumn="0" w:lastColumn="0" w:oddVBand="0" w:evenVBand="0" w:oddHBand="1" w:evenHBand="0" w:firstRowFirstColumn="0" w:firstRowLastColumn="0" w:lastRowFirstColumn="0" w:lastRowLastColumn="0"/>
             </w:pPr>
             <w:r>
-              <w:t xml:space="preserve">Ensures that </w:t>
-            </w:r>
-            <w:proofErr w:type="spellStart"/>
-            <w:r>
-              <w:t>Notesie’s</w:t>
-            </w:r>
-            <w:proofErr w:type="spellEnd"/>
-            <w:r>
-              <w:t xml:space="preserve"> are only displayed to the relevant group of students </w:t>
+              <w:t xml:space="preserve">Ensures that Notesie’s are only displayed to the relevant group of students </w:t>
             </w:r>
           </w:p>
         </w:tc>
@@ -3067,7 +3121,7 @@
           </w:tcPr>
           <w:p>
             <w:pPr>
-              <w:cnfStyle w:val="000000100000"/>
+              <w:cnfStyle w:val="000000100000" w:firstRow="0" w:lastRow="0" w:firstColumn="0" w:lastColumn="0" w:oddVBand="0" w:evenVBand="0" w:oddHBand="1" w:evenHBand="0" w:firstRowFirstColumn="0" w:firstRowLastColumn="0" w:lastRowFirstColumn="0" w:lastRowLastColumn="0"/>
             </w:pPr>
             <w:r>
               <w:t>Alex Jones</w:t>
@@ -3078,7 +3132,7 @@
       <w:tr>
         <w:tc>
           <w:tcPr>
-            <w:cnfStyle w:val="001000000000"/>
+            <w:cnfStyle w:val="001000000000" w:firstRow="0" w:lastRow="0" w:firstColumn="1" w:lastColumn="0" w:oddVBand="0" w:evenVBand="0" w:oddHBand="0" w:evenHBand="0" w:firstRowFirstColumn="0" w:firstRowLastColumn="0" w:lastRowFirstColumn="0" w:lastRowLastColumn="0"/>
             <w:tcW w:w="3774" w:type="dxa"/>
           </w:tcPr>
           <w:p>
@@ -3101,7 +3155,7 @@
           </w:tcPr>
           <w:p>
             <w:pPr>
-              <w:cnfStyle w:val="000000000000"/>
+              <w:cnfStyle w:val="000000000000" w:firstRow="0" w:lastRow="0" w:firstColumn="0" w:lastColumn="0" w:oddVBand="0" w:evenVBand="0" w:oddHBand="0" w:evenHBand="0" w:firstRowFirstColumn="0" w:firstRowLastColumn="0" w:lastRowFirstColumn="0" w:lastRowLastColumn="0"/>
             </w:pPr>
             <w:r>
               <w:t>Ensures that password fields are updated correctly in database</w:t>
@@ -3114,7 +3168,7 @@
           </w:tcPr>
           <w:p>
             <w:pPr>
-              <w:cnfStyle w:val="000000000000"/>
+              <w:cnfStyle w:val="000000000000" w:firstRow="0" w:lastRow="0" w:firstColumn="0" w:lastColumn="0" w:oddVBand="0" w:evenVBand="0" w:oddHBand="0" w:evenHBand="0" w:firstRowFirstColumn="0" w:firstRowLastColumn="0" w:lastRowFirstColumn="0" w:lastRowLastColumn="0"/>
             </w:pPr>
             <w:r>
               <w:t>Alex Jones</w:t>
@@ -3124,11 +3178,11 @@
       </w:tr>
       <w:tr>
         <w:trPr>
-          <w:cnfStyle w:val="000000100000"/>
+          <w:cnfStyle w:val="000000100000" w:firstRow="0" w:lastRow="0" w:firstColumn="0" w:lastColumn="0" w:oddVBand="0" w:evenVBand="0" w:oddHBand="1" w:evenHBand="0" w:firstRowFirstColumn="0" w:firstRowLastColumn="0" w:lastRowFirstColumn="0" w:lastRowLastColumn="0"/>
         </w:trPr>
         <w:tc>
           <w:tcPr>
-            <w:cnfStyle w:val="001000000000"/>
+            <w:cnfStyle w:val="001000000000" w:firstRow="0" w:lastRow="0" w:firstColumn="1" w:lastColumn="0" w:oddVBand="0" w:evenVBand="0" w:oddHBand="0" w:evenHBand="0" w:firstRowFirstColumn="0" w:firstRowLastColumn="0" w:lastRowFirstColumn="0" w:lastRowLastColumn="0"/>
             <w:tcW w:w="3774" w:type="dxa"/>
           </w:tcPr>
           <w:p>
@@ -3151,7 +3205,7 @@
           </w:tcPr>
           <w:p>
             <w:pPr>
-              <w:cnfStyle w:val="000000100000"/>
+              <w:cnfStyle w:val="000000100000" w:firstRow="0" w:lastRow="0" w:firstColumn="0" w:lastColumn="0" w:oddVBand="0" w:evenVBand="0" w:oddHBand="1" w:evenHBand="0" w:firstRowFirstColumn="0" w:firstRowLastColumn="0" w:lastRowFirstColumn="0" w:lastRowLastColumn="0"/>
             </w:pPr>
             <w:r>
               <w:t>Ensures the a user’s session is terminated</w:t>
@@ -3164,7 +3218,7 @@
           </w:tcPr>
           <w:p>
             <w:pPr>
-              <w:cnfStyle w:val="000000100000"/>
+              <w:cnfStyle w:val="000000100000" w:firstRow="0" w:lastRow="0" w:firstColumn="0" w:lastColumn="0" w:oddVBand="0" w:evenVBand="0" w:oddHBand="1" w:evenHBand="0" w:firstRowFirstColumn="0" w:firstRowLastColumn="0" w:lastRowFirstColumn="0" w:lastRowLastColumn="0"/>
             </w:pPr>
             <w:r>
               <w:t>Alex Jones</w:t>
@@ -3325,7 +3379,7 @@
         <w:tblW w:w="9308" w:type="dxa"/>
         <w:tblInd w:w="-497" w:type="dxa"/>
         <w:tblLayout w:type="fixed"/>
-        <w:tblLook w:val="04A0"/>
+        <w:tblLook w:val="04A0" w:firstRow="1" w:lastRow="0" w:firstColumn="1" w:lastColumn="0" w:noHBand="0" w:noVBand="1"/>
       </w:tblPr>
       <w:tblGrid>
         <w:gridCol w:w="3774"/>
@@ -3334,11 +3388,11 @@
       </w:tblGrid>
       <w:tr>
         <w:trPr>
-          <w:cnfStyle w:val="100000000000"/>
+          <w:cnfStyle w:val="100000000000" w:firstRow="1" w:lastRow="0" w:firstColumn="0" w:lastColumn="0" w:oddVBand="0" w:evenVBand="0" w:oddHBand="0" w:evenHBand="0" w:firstRowFirstColumn="0" w:firstRowLastColumn="0" w:lastRowFirstColumn="0" w:lastRowLastColumn="0"/>
         </w:trPr>
         <w:tc>
           <w:tcPr>
-            <w:cnfStyle w:val="001000000000"/>
+            <w:cnfStyle w:val="001000000000" w:firstRow="0" w:lastRow="0" w:firstColumn="1" w:lastColumn="0" w:oddVBand="0" w:evenVBand="0" w:oddHBand="0" w:evenHBand="0" w:firstRowFirstColumn="0" w:firstRowLastColumn="0" w:lastRowFirstColumn="0" w:lastRowLastColumn="0"/>
             <w:tcW w:w="3774" w:type="dxa"/>
           </w:tcPr>
           <w:p>
@@ -3353,7 +3407,7 @@
           </w:tcPr>
           <w:p>
             <w:pPr>
-              <w:cnfStyle w:val="100000000000"/>
+              <w:cnfStyle w:val="100000000000" w:firstRow="1" w:lastRow="0" w:firstColumn="0" w:lastColumn="0" w:oddVBand="0" w:evenVBand="0" w:oddHBand="0" w:evenHBand="0" w:firstRowFirstColumn="0" w:firstRowLastColumn="0" w:lastRowFirstColumn="0" w:lastRowLastColumn="0"/>
             </w:pPr>
             <w:r>
               <w:t>Test Description</w:t>
@@ -3366,7 +3420,7 @@
           </w:tcPr>
           <w:p>
             <w:pPr>
-              <w:cnfStyle w:val="100000000000"/>
+              <w:cnfStyle w:val="100000000000" w:firstRow="1" w:lastRow="0" w:firstColumn="0" w:lastColumn="0" w:oddVBand="0" w:evenVBand="0" w:oddHBand="0" w:evenHBand="0" w:firstRowFirstColumn="0" w:firstRowLastColumn="0" w:lastRowFirstColumn="0" w:lastRowLastColumn="0"/>
             </w:pPr>
             <w:r>
               <w:t>Responsibility</w:t>
@@ -3376,11 +3430,11 @@
       </w:tr>
       <w:tr>
         <w:trPr>
-          <w:cnfStyle w:val="000000100000"/>
+          <w:cnfStyle w:val="000000100000" w:firstRow="0" w:lastRow="0" w:firstColumn="0" w:lastColumn="0" w:oddVBand="0" w:evenVBand="0" w:oddHBand="1" w:evenHBand="0" w:firstRowFirstColumn="0" w:firstRowLastColumn="0" w:lastRowFirstColumn="0" w:lastRowLastColumn="0"/>
         </w:trPr>
         <w:tc>
           <w:tcPr>
-            <w:cnfStyle w:val="001000000000"/>
+            <w:cnfStyle w:val="001000000000" w:firstRow="0" w:lastRow="0" w:firstColumn="1" w:lastColumn="0" w:oddVBand="0" w:evenVBand="0" w:oddHBand="0" w:evenHBand="0" w:firstRowFirstColumn="0" w:firstRowLastColumn="0" w:lastRowFirstColumn="0" w:lastRowLastColumn="0"/>
             <w:tcW w:w="3774" w:type="dxa"/>
           </w:tcPr>
           <w:p>
@@ -3403,7 +3457,7 @@
           </w:tcPr>
           <w:p>
             <w:pPr>
-              <w:cnfStyle w:val="000000100000"/>
+              <w:cnfStyle w:val="000000100000" w:firstRow="0" w:lastRow="0" w:firstColumn="0" w:lastColumn="0" w:oddVBand="0" w:evenVBand="0" w:oddHBand="1" w:evenHBand="0" w:firstRowFirstColumn="0" w:firstRowLastColumn="0" w:lastRowFirstColumn="0" w:lastRowLastColumn="0"/>
             </w:pPr>
             <w:r>
               <w:t>Ensures that the application navigation is both easy to use and persistent throughout the entire application</w:t>
@@ -3416,7 +3470,7 @@
           </w:tcPr>
           <w:p>
             <w:pPr>
-              <w:cnfStyle w:val="000000100000"/>
+              <w:cnfStyle w:val="000000100000" w:firstRow="0" w:lastRow="0" w:firstColumn="0" w:lastColumn="0" w:oddVBand="0" w:evenVBand="0" w:oddHBand="1" w:evenHBand="0" w:firstRowFirstColumn="0" w:firstRowLastColumn="0" w:lastRowFirstColumn="0" w:lastRowLastColumn="0"/>
             </w:pPr>
             <w:r>
               <w:t>Tom Osborne</w:t>
@@ -3427,7 +3481,7 @@
       <w:tr>
         <w:tc>
           <w:tcPr>
-            <w:cnfStyle w:val="001000000000"/>
+            <w:cnfStyle w:val="001000000000" w:firstRow="0" w:lastRow="0" w:firstColumn="1" w:lastColumn="0" w:oddVBand="0" w:evenVBand="0" w:oddHBand="0" w:evenHBand="0" w:firstRowFirstColumn="0" w:firstRowLastColumn="0" w:lastRowFirstColumn="0" w:lastRowLastColumn="0"/>
             <w:tcW w:w="3774" w:type="dxa"/>
           </w:tcPr>
           <w:p>
@@ -3450,7 +3504,7 @@
           </w:tcPr>
           <w:p>
             <w:pPr>
-              <w:cnfStyle w:val="000000000000"/>
+              <w:cnfStyle w:val="000000000000" w:firstRow="0" w:lastRow="0" w:firstColumn="0" w:lastColumn="0" w:oddVBand="0" w:evenVBand="0" w:oddHBand="0" w:evenHBand="0" w:firstRowFirstColumn="0" w:firstRowLastColumn="0" w:lastRowFirstColumn="0" w:lastRowLastColumn="0"/>
             </w:pPr>
             <w:r>
               <w:t>Ensures that all information is easily accessible for the user</w:t>
@@ -3463,7 +3517,7 @@
           </w:tcPr>
           <w:p>
             <w:pPr>
-              <w:cnfStyle w:val="000000000000"/>
+              <w:cnfStyle w:val="000000000000" w:firstRow="0" w:lastRow="0" w:firstColumn="0" w:lastColumn="0" w:oddVBand="0" w:evenVBand="0" w:oddHBand="0" w:evenHBand="0" w:firstRowFirstColumn="0" w:firstRowLastColumn="0" w:lastRowFirstColumn="0" w:lastRowLastColumn="0"/>
             </w:pPr>
             <w:r>
               <w:t>Tom Osborne</w:t>
@@ -3579,7 +3633,10 @@
       <w:bookmarkStart w:id="22" w:name="_Toc353352408"/>
       <w:r>
         <w:lastRenderedPageBreak/>
-        <w:t>Performance Testing</w:t>
+        <w:t>User</w:t>
+      </w:r>
+      <w:r>
+        <w:t xml:space="preserve"> Testing</w:t>
       </w:r>
       <w:bookmarkEnd w:id="22"/>
     </w:p>
@@ -3596,7 +3653,10 @@
     </w:p>
     <w:p>
       <w:r>
-        <w:t>If the application is not quick to load then the project requirements will not be met. The application must function perfectly under the normal anticipated workload and also under worst-case workload.</w:t>
+        <w:t>If users are unable to navigate the application and use its features easily and with the smallest learning curve possible, then the project objectives will not have been met</w:t>
+      </w:r>
+      <w:r>
+        <w:t>.</w:t>
       </w:r>
     </w:p>
     <w:p>
@@ -3616,7 +3676,7 @@
         <w:tblW w:w="9308" w:type="dxa"/>
         <w:tblInd w:w="-497" w:type="dxa"/>
         <w:tblLayout w:type="fixed"/>
-        <w:tblLook w:val="04A0"/>
+        <w:tblLook w:val="04A0" w:firstRow="1" w:lastRow="0" w:firstColumn="1" w:lastColumn="0" w:noHBand="0" w:noVBand="1"/>
       </w:tblPr>
       <w:tblGrid>
         <w:gridCol w:w="3774"/>
@@ -3625,11 +3685,11 @@
       </w:tblGrid>
       <w:tr>
         <w:trPr>
-          <w:cnfStyle w:val="100000000000"/>
+          <w:cnfStyle w:val="100000000000" w:firstRow="1" w:lastRow="0" w:firstColumn="0" w:lastColumn="0" w:oddVBand="0" w:evenVBand="0" w:oddHBand="0" w:evenHBand="0" w:firstRowFirstColumn="0" w:firstRowLastColumn="0" w:lastRowFirstColumn="0" w:lastRowLastColumn="0"/>
         </w:trPr>
         <w:tc>
           <w:tcPr>
-            <w:cnfStyle w:val="001000000000"/>
+            <w:cnfStyle w:val="001000000000" w:firstRow="0" w:lastRow="0" w:firstColumn="1" w:lastColumn="0" w:oddVBand="0" w:evenVBand="0" w:oddHBand="0" w:evenHBand="0" w:firstRowFirstColumn="0" w:firstRowLastColumn="0" w:lastRowFirstColumn="0" w:lastRowLastColumn="0"/>
             <w:tcW w:w="3774" w:type="dxa"/>
           </w:tcPr>
           <w:p>
@@ -3644,7 +3704,7 @@
           </w:tcPr>
           <w:p>
             <w:pPr>
-              <w:cnfStyle w:val="100000000000"/>
+              <w:cnfStyle w:val="100000000000" w:firstRow="1" w:lastRow="0" w:firstColumn="0" w:lastColumn="0" w:oddVBand="0" w:evenVBand="0" w:oddHBand="0" w:evenHBand="0" w:firstRowFirstColumn="0" w:firstRowLastColumn="0" w:lastRowFirstColumn="0" w:lastRowLastColumn="0"/>
             </w:pPr>
             <w:r>
               <w:t>Test Description</w:t>
@@ -3657,7 +3717,7 @@
           </w:tcPr>
           <w:p>
             <w:pPr>
-              <w:cnfStyle w:val="100000000000"/>
+              <w:cnfStyle w:val="100000000000" w:firstRow="1" w:lastRow="0" w:firstColumn="0" w:lastColumn="0" w:oddVBand="0" w:evenVBand="0" w:oddHBand="0" w:evenHBand="0" w:firstRowFirstColumn="0" w:firstRowLastColumn="0" w:lastRowFirstColumn="0" w:lastRowLastColumn="0"/>
             </w:pPr>
             <w:r>
               <w:t>Responsibility</w:t>
@@ -3667,11 +3727,11 @@
       </w:tr>
       <w:tr>
         <w:trPr>
-          <w:cnfStyle w:val="000000100000"/>
+          <w:cnfStyle w:val="000000100000" w:firstRow="0" w:lastRow="0" w:firstColumn="0" w:lastColumn="0" w:oddVBand="0" w:evenVBand="0" w:oddHBand="1" w:evenHBand="0" w:firstRowFirstColumn="0" w:firstRowLastColumn="0" w:lastRowFirstColumn="0" w:lastRowLastColumn="0"/>
         </w:trPr>
         <w:tc>
           <w:tcPr>
-            <w:cnfStyle w:val="001000000000"/>
+            <w:cnfStyle w:val="001000000000" w:firstRow="0" w:lastRow="0" w:firstColumn="1" w:lastColumn="0" w:oddVBand="0" w:evenVBand="0" w:oddHBand="0" w:evenHBand="0" w:firstRowFirstColumn="0" w:firstRowLastColumn="0" w:lastRowFirstColumn="0" w:lastRowLastColumn="0"/>
             <w:tcW w:w="3774" w:type="dxa"/>
           </w:tcPr>
           <w:p>
@@ -3684,7 +3744,7 @@
               <w:rPr>
                 <w:b w:val="0"/>
               </w:rPr>
-              <w:t xml:space="preserve">Each page loads quickly </w:t>
+              <w:t xml:space="preserve">Students can navigate the application </w:t>
             </w:r>
           </w:p>
         </w:tc>
@@ -3694,10 +3754,13 @@
           </w:tcPr>
           <w:p>
             <w:pPr>
-              <w:cnfStyle w:val="000000100000"/>
+              <w:cnfStyle w:val="000000100000" w:firstRow="0" w:lastRow="0" w:firstColumn="0" w:lastColumn="0" w:oddVBand="0" w:evenVBand="0" w:oddHBand="1" w:evenHBand="0" w:firstRowFirstColumn="0" w:firstRowLastColumn="0" w:lastRowFirstColumn="0" w:lastRowLastColumn="0"/>
             </w:pPr>
             <w:r>
-              <w:t xml:space="preserve">Ensures that each page will load quickly without large waiting intervals </w:t>
+              <w:t xml:space="preserve">Ensures that </w:t>
+            </w:r>
+            <w:r>
+              <w:t>the application is easy to use and has little or no learning curve</w:t>
             </w:r>
           </w:p>
         </w:tc>
@@ -3707,7 +3770,7 @@
           </w:tcPr>
           <w:p>
             <w:pPr>
-              <w:cnfStyle w:val="000000100000"/>
+              <w:cnfStyle w:val="000000100000" w:firstRow="0" w:lastRow="0" w:firstColumn="0" w:lastColumn="0" w:oddVBand="0" w:evenVBand="0" w:oddHBand="1" w:evenHBand="0" w:firstRowFirstColumn="0" w:firstRowLastColumn="0" w:lastRowFirstColumn="0" w:lastRowLastColumn="0"/>
             </w:pPr>
             <w:r>
               <w:t>Tom Osborne</w:t>
@@ -3718,7 +3781,7 @@
       <w:tr>
         <w:tc>
           <w:tcPr>
-            <w:cnfStyle w:val="001000000000"/>
+            <w:cnfStyle w:val="001000000000" w:firstRow="0" w:lastRow="0" w:firstColumn="1" w:lastColumn="0" w:oddVBand="0" w:evenVBand="0" w:oddHBand="0" w:evenHBand="0" w:firstRowFirstColumn="0" w:firstRowLastColumn="0" w:lastRowFirstColumn="0" w:lastRowLastColumn="0"/>
             <w:tcW w:w="3774" w:type="dxa"/>
           </w:tcPr>
           <w:p>
@@ -3731,7 +3794,7 @@
               <w:rPr>
                 <w:b w:val="0"/>
               </w:rPr>
-              <w:t>Application runs smoothly under anticipated workloads</w:t>
+              <w:t>Tutors can create, edit and delete Notesie’s, tasks, links and bulletin items</w:t>
             </w:r>
           </w:p>
         </w:tc>
@@ -3741,10 +3804,13 @@
           </w:tcPr>
           <w:p>
             <w:pPr>
-              <w:cnfStyle w:val="000000000000"/>
+              <w:cnfStyle w:val="000000000000" w:firstRow="0" w:lastRow="0" w:firstColumn="0" w:lastColumn="0" w:oddVBand="0" w:evenVBand="0" w:oddHBand="0" w:evenHBand="0" w:firstRowFirstColumn="0" w:firstRowLastColumn="0" w:lastRowFirstColumn="0" w:lastRowLastColumn="0"/>
             </w:pPr>
             <w:r>
-              <w:t>Ensures that application remains stable under both anticipated and heavy workloads</w:t>
+              <w:t xml:space="preserve">Ensures that application </w:t>
+            </w:r>
+            <w:r>
+              <w:t>is easy to use for the Tutors and that the main application features can be used with little or no learning curve</w:t>
             </w:r>
           </w:p>
         </w:tc>
@@ -3754,7 +3820,7 @@
           </w:tcPr>
           <w:p>
             <w:pPr>
-              <w:cnfStyle w:val="000000000000"/>
+              <w:cnfStyle w:val="000000000000" w:firstRow="0" w:lastRow="0" w:firstColumn="0" w:lastColumn="0" w:oddVBand="0" w:evenVBand="0" w:oddHBand="0" w:evenHBand="0" w:firstRowFirstColumn="0" w:firstRowLastColumn="0" w:lastRowFirstColumn="0" w:lastRowLastColumn="0"/>
             </w:pPr>
             <w:r>
               <w:t>Tom Osborne</w:t>
@@ -3776,10 +3842,19 @@
     </w:p>
     <w:p>
       <w:r>
-        <w:t xml:space="preserve">The testing will be undertaken inside a browser while running the application locally. The application will be </w:t>
-      </w:r>
-      <w:r>
-        <w:t>tested for page load times and under heavy use. This includes multiple read, write and delete actions to the database.</w:t>
+        <w:t xml:space="preserve">The testing will be undertaken </w:t>
+      </w:r>
+      <w:r>
+        <w:t>in the lecture room where a number of students and tutors will use the application under supervision to make sure each objective is achieved with no learning curve</w:t>
+      </w:r>
+      <w:r>
+        <w:t xml:space="preserve">. The application will be </w:t>
+      </w:r>
+      <w:r>
+        <w:t xml:space="preserve">tested for </w:t>
+      </w:r>
+      <w:r>
+        <w:t>its User Interface and User Experience to confirm that project objective have been met.</w:t>
       </w:r>
     </w:p>
     <w:p>
@@ -3794,10 +3869,10 @@
     </w:p>
     <w:p>
       <w:r>
-        <w:t xml:space="preserve">The test will be determined as a pass if the application </w:t>
-      </w:r>
-      <w:r>
-        <w:t>remains stable and the page load times conform to standards.</w:t>
+        <w:t>The test will be determin</w:t>
+      </w:r>
+      <w:r>
+        <w:t>ed as a pass if the users find the application easy to use and each test case criteria has been met.</w:t>
       </w:r>
     </w:p>
     <w:p>
@@ -3812,7 +3887,16 @@
     </w:p>
     <w:p>
       <w:r>
-        <w:t>The testing will be considered completed once the test criteria are met and the application functions correctly and all requirements are met.</w:t>
+        <w:t>The testing will be considered completed once the test criteria are met</w:t>
+      </w:r>
+      <w:r>
+        <w:t xml:space="preserve"> successfully by the users</w:t>
+      </w:r>
+      <w:r>
+        <w:t xml:space="preserve"> and </w:t>
+      </w:r>
+      <w:r>
+        <w:t>the application conforms to UI and UX standards.</w:t>
       </w:r>
     </w:p>
     <w:p>
@@ -3850,14 +3934,336 @@
           <w:numId w:val="2"/>
         </w:numPr>
       </w:pPr>
+      <w:r>
+        <w:t>Latest version of Ruby on Rails installed on the test PC</w:t>
+      </w:r>
+    </w:p>
+    <w:p>
+      <w:pPr>
+        <w:pStyle w:val="ListParagraph"/>
+        <w:numPr>
+          <w:ilvl w:val="0"/>
+          <w:numId w:val="2"/>
+        </w:numPr>
+      </w:pPr>
+      <w:r>
+        <w:t>Students and Tutors to test all functionality</w:t>
+      </w:r>
+    </w:p>
+    <w:p>
+      <w:r>
+        <w:br w:type="page"/>
+      </w:r>
+    </w:p>
+    <w:p>
+      <w:pPr>
+        <w:pStyle w:val="Heading1"/>
+      </w:pPr>
+      <w:r>
+        <w:lastRenderedPageBreak/>
+        <w:t>Acceptance</w:t>
+      </w:r>
+      <w:r>
+        <w:t xml:space="preserve"> Testing</w:t>
+      </w:r>
+    </w:p>
+    <w:p/>
+    <w:p>
+      <w:pPr>
+        <w:pStyle w:val="Heading2"/>
+      </w:pPr>
+      <w:r>
+        <w:t>Test Risks/Issues</w:t>
+      </w:r>
+    </w:p>
+    <w:p>
+      <w:r>
+        <w:t xml:space="preserve">If the application </w:t>
+      </w:r>
+      <w:r>
+        <w:t>does meet the standards of the sponsor, then the application cannot be signed off as completed and rolled out for use within the college.</w:t>
+      </w:r>
+    </w:p>
+    <w:p>
+      <w:pPr>
+        <w:pStyle w:val="Heading2"/>
+      </w:pPr>
+      <w:r>
+        <w:t>Items to be Tested</w:t>
+      </w:r>
+    </w:p>
+    <w:p/>
+    <w:tbl>
+      <w:tblPr>
+        <w:tblStyle w:val="LightShading-Accent1"/>
+        <w:tblW w:w="9308" w:type="dxa"/>
+        <w:tblInd w:w="-497" w:type="dxa"/>
+        <w:tblLayout w:type="fixed"/>
+        <w:tblLook w:val="04A0" w:firstRow="1" w:lastRow="0" w:firstColumn="1" w:lastColumn="0" w:noHBand="0" w:noVBand="1"/>
+      </w:tblPr>
+      <w:tblGrid>
+        <w:gridCol w:w="3774"/>
+        <w:gridCol w:w="3597"/>
+        <w:gridCol w:w="1937"/>
+      </w:tblGrid>
+      <w:tr>
+        <w:trPr>
+          <w:cnfStyle w:val="100000000000" w:firstRow="1" w:lastRow="0" w:firstColumn="0" w:lastColumn="0" w:oddVBand="0" w:evenVBand="0" w:oddHBand="0" w:evenHBand="0" w:firstRowFirstColumn="0" w:firstRowLastColumn="0" w:lastRowFirstColumn="0" w:lastRowLastColumn="0"/>
+        </w:trPr>
+        <w:tc>
+          <w:tcPr>
+            <w:cnfStyle w:val="001000000000" w:firstRow="0" w:lastRow="0" w:firstColumn="1" w:lastColumn="0" w:oddVBand="0" w:evenVBand="0" w:oddHBand="0" w:evenHBand="0" w:firstRowFirstColumn="0" w:firstRowLastColumn="0" w:lastRowFirstColumn="0" w:lastRowLastColumn="0"/>
+            <w:tcW w:w="3774" w:type="dxa"/>
+          </w:tcPr>
+          <w:p>
+            <w:r>
+              <w:t>Item to Test</w:t>
+            </w:r>
+          </w:p>
+        </w:tc>
+        <w:tc>
+          <w:tcPr>
+            <w:tcW w:w="3597" w:type="dxa"/>
+          </w:tcPr>
+          <w:p>
+            <w:pPr>
+              <w:cnfStyle w:val="100000000000" w:firstRow="1" w:lastRow="0" w:firstColumn="0" w:lastColumn="0" w:oddVBand="0" w:evenVBand="0" w:oddHBand="0" w:evenHBand="0" w:firstRowFirstColumn="0" w:firstRowLastColumn="0" w:lastRowFirstColumn="0" w:lastRowLastColumn="0"/>
+            </w:pPr>
+            <w:r>
+              <w:t>Test Description</w:t>
+            </w:r>
+          </w:p>
+        </w:tc>
+        <w:tc>
+          <w:tcPr>
+            <w:tcW w:w="1937" w:type="dxa"/>
+          </w:tcPr>
+          <w:p>
+            <w:pPr>
+              <w:cnfStyle w:val="100000000000" w:firstRow="1" w:lastRow="0" w:firstColumn="0" w:lastColumn="0" w:oddVBand="0" w:evenVBand="0" w:oddHBand="0" w:evenHBand="0" w:firstRowFirstColumn="0" w:firstRowLastColumn="0" w:lastRowFirstColumn="0" w:lastRowLastColumn="0"/>
+            </w:pPr>
+            <w:r>
+              <w:t>Responsibility</w:t>
+            </w:r>
+          </w:p>
+        </w:tc>
+      </w:tr>
+      <w:tr>
+        <w:trPr>
+          <w:cnfStyle w:val="000000100000" w:firstRow="0" w:lastRow="0" w:firstColumn="0" w:lastColumn="0" w:oddVBand="0" w:evenVBand="0" w:oddHBand="1" w:evenHBand="0" w:firstRowFirstColumn="0" w:firstRowLastColumn="0" w:lastRowFirstColumn="0" w:lastRowLastColumn="0"/>
+        </w:trPr>
+        <w:tc>
+          <w:tcPr>
+            <w:cnfStyle w:val="001000000000" w:firstRow="0" w:lastRow="0" w:firstColumn="1" w:lastColumn="0" w:oddVBand="0" w:evenVBand="0" w:oddHBand="0" w:evenHBand="0" w:firstRowFirstColumn="0" w:firstRowLastColumn="0" w:lastRowFirstColumn="0" w:lastRowLastColumn="0"/>
+            <w:tcW w:w="3774" w:type="dxa"/>
+          </w:tcPr>
+          <w:p>
+            <w:pPr>
+              <w:rPr>
+                <w:b w:val="0"/>
+              </w:rPr>
+            </w:pPr>
+            <w:r>
+              <w:rPr>
+                <w:b w:val="0"/>
+              </w:rPr>
+              <w:t>Application meets the requirements of the sponsor</w:t>
+            </w:r>
+            <w:r>
+              <w:rPr>
+                <w:b w:val="0"/>
+              </w:rPr>
+              <w:t xml:space="preserve"> </w:t>
+            </w:r>
+          </w:p>
+        </w:tc>
+        <w:tc>
+          <w:tcPr>
+            <w:tcW w:w="3597" w:type="dxa"/>
+          </w:tcPr>
+          <w:p>
+            <w:pPr>
+              <w:cnfStyle w:val="000000100000" w:firstRow="0" w:lastRow="0" w:firstColumn="0" w:lastColumn="0" w:oddVBand="0" w:evenVBand="0" w:oddHBand="1" w:evenHBand="0" w:firstRowFirstColumn="0" w:firstRowLastColumn="0" w:lastRowFirstColumn="0" w:lastRowLastColumn="0"/>
+            </w:pPr>
+            <w:r>
+              <w:t xml:space="preserve">Ensures </w:t>
+            </w:r>
+            <w:r>
+              <w:t>that all objectives and requirements have been successfully met</w:t>
+            </w:r>
+            <w:r>
+              <w:t xml:space="preserve"> </w:t>
+            </w:r>
+          </w:p>
+        </w:tc>
+        <w:tc>
+          <w:tcPr>
+            <w:tcW w:w="1937" w:type="dxa"/>
+          </w:tcPr>
+          <w:p>
+            <w:pPr>
+              <w:cnfStyle w:val="000000100000" w:firstRow="0" w:lastRow="0" w:firstColumn="0" w:lastColumn="0" w:oddVBand="0" w:evenVBand="0" w:oddHBand="1" w:evenHBand="0" w:firstRowFirstColumn="0" w:firstRowLastColumn="0" w:lastRowFirstColumn="0" w:lastRowLastColumn="0"/>
+            </w:pPr>
+            <w:r>
+              <w:t>Alex Jones</w:t>
+            </w:r>
+          </w:p>
+        </w:tc>
+      </w:tr>
+      <w:tr>
+        <w:tc>
+          <w:tcPr>
+            <w:cnfStyle w:val="001000000000" w:firstRow="0" w:lastRow="0" w:firstColumn="1" w:lastColumn="0" w:oddVBand="0" w:evenVBand="0" w:oddHBand="0" w:evenHBand="0" w:firstRowFirstColumn="0" w:firstRowLastColumn="0" w:lastRowFirstColumn="0" w:lastRowLastColumn="0"/>
+            <w:tcW w:w="3774" w:type="dxa"/>
+          </w:tcPr>
+          <w:p>
+            <w:pPr>
+              <w:rPr>
+                <w:b w:val="0"/>
+              </w:rPr>
+            </w:pPr>
+            <w:r>
+              <w:rPr>
+                <w:b w:val="0"/>
+              </w:rPr>
+              <w:t xml:space="preserve">Application </w:t>
+            </w:r>
+            <w:r>
+              <w:rPr>
+                <w:b w:val="0"/>
+              </w:rPr>
+              <w:t>is adequate enough for use in the college</w:t>
+            </w:r>
+          </w:p>
+        </w:tc>
+        <w:tc>
+          <w:tcPr>
+            <w:tcW w:w="3597" w:type="dxa"/>
+          </w:tcPr>
+          <w:p>
+            <w:pPr>
+              <w:cnfStyle w:val="000000000000" w:firstRow="0" w:lastRow="0" w:firstColumn="0" w:lastColumn="0" w:oddVBand="0" w:evenVBand="0" w:oddHBand="0" w:evenHBand="0" w:firstRowFirstColumn="0" w:firstRowLastColumn="0" w:lastRowFirstColumn="0" w:lastRowLastColumn="0"/>
+            </w:pPr>
+            <w:r>
+              <w:t xml:space="preserve">Ensures that </w:t>
+            </w:r>
+            <w:r>
+              <w:t>the application has been a success</w:t>
+            </w:r>
+          </w:p>
+        </w:tc>
+        <w:tc>
+          <w:tcPr>
+            <w:tcW w:w="1937" w:type="dxa"/>
+          </w:tcPr>
+          <w:p>
+            <w:pPr>
+              <w:cnfStyle w:val="000000000000" w:firstRow="0" w:lastRow="0" w:firstColumn="0" w:lastColumn="0" w:oddVBand="0" w:evenVBand="0" w:oddHBand="0" w:evenHBand="0" w:firstRowFirstColumn="0" w:firstRowLastColumn="0" w:lastRowFirstColumn="0" w:lastRowLastColumn="0"/>
+            </w:pPr>
+            <w:r>
+              <w:t>Alex Jones</w:t>
+            </w:r>
+          </w:p>
+        </w:tc>
+      </w:tr>
+    </w:tbl>
+    <w:p/>
+    <w:p>
+      <w:pPr>
+        <w:pStyle w:val="Heading2"/>
+      </w:pPr>
+      <w:r>
+        <w:t>Test Approaches</w:t>
+      </w:r>
+    </w:p>
+    <w:p>
+      <w:r>
+        <w:t>The sponsor will use the application to ensure it meets both the objectives stated in the project proposal and the sponsor’s individual requirements.</w:t>
+      </w:r>
+    </w:p>
+    <w:p>
+      <w:pPr>
+        <w:pStyle w:val="Heading2"/>
+      </w:pPr>
+      <w:r>
+        <w:t>Test Pass/Fail Criteria</w:t>
+      </w:r>
+    </w:p>
+    <w:p>
+      <w:r>
+        <w:t xml:space="preserve">The test will be determined as a pass if the application </w:t>
+      </w:r>
+      <w:r>
+        <w:t>meets all requirements and the sponsor signs the application off as a success.</w:t>
+      </w:r>
+    </w:p>
+    <w:p>
+      <w:pPr>
+        <w:pStyle w:val="Heading2"/>
+      </w:pPr>
+      <w:r>
+        <w:t>Test Entry/Exit Criteria</w:t>
+      </w:r>
+    </w:p>
+    <w:p>
+      <w:r>
+        <w:t>The testing will be considered completed once the test c</w:t>
+      </w:r>
       <w:bookmarkStart w:id="29" w:name="_GoBack"/>
       <w:bookmarkEnd w:id="29"/>
       <w:r>
+        <w:t xml:space="preserve">riteria are met and the application </w:t>
+      </w:r>
+      <w:r>
+        <w:t>has been signed off by the sponsor.</w:t>
+      </w:r>
+    </w:p>
+    <w:p>
+      <w:pPr>
+        <w:pStyle w:val="Heading2"/>
+      </w:pPr>
+      <w:r>
+        <w:t>Test Environmental Needs</w:t>
+      </w:r>
+    </w:p>
+    <w:p>
+      <w:r>
+        <w:t>The requirements for the test to be undertaken accurately are as follows:</w:t>
+      </w:r>
+    </w:p>
+    <w:p>
+      <w:pPr>
+        <w:pStyle w:val="ListParagraph"/>
+        <w:numPr>
+          <w:ilvl w:val="0"/>
+          <w:numId w:val="2"/>
+        </w:numPr>
+      </w:pPr>
+      <w:r>
+        <w:t>Modern browsers installed on test PC e.g. (Firefox, Safari, IE &amp; Opera)</w:t>
+      </w:r>
+    </w:p>
+    <w:p>
+      <w:pPr>
+        <w:pStyle w:val="ListParagraph"/>
+        <w:numPr>
+          <w:ilvl w:val="0"/>
+          <w:numId w:val="2"/>
+        </w:numPr>
+      </w:pPr>
+      <w:r>
         <w:t>Latest version of Ruby on Rails installed on the test PC</w:t>
       </w:r>
     </w:p>
+    <w:p>
+      <w:pPr>
+        <w:pStyle w:val="ListParagraph"/>
+        <w:ind w:left="1080"/>
+      </w:pPr>
+    </w:p>
+    <w:p/>
     <w:sectPr>
-      <w:footerReference w:type="first" r:id="rId10"/>
+      <w:footerReference w:type="first" r:id="rId11"/>
       <w:pgSz w:w="11900" w:h="16840"/>
       <w:pgMar w:top="1440" w:right="1800" w:bottom="1440" w:left="1800" w:header="708" w:footer="708" w:gutter="0"/>
       <w:pgNumType w:start="1"/>
@@ -3870,7 +4276,7 @@
 </file>
 
 <file path=word/endnotes.xml><?xml version="1.0" encoding="utf-8"?>
-<w:endnotes xmlns:ve="http://schemas.openxmlformats.org/markup-compatibility/2006" xmlns:o="urn:schemas-microsoft-com:office:office" xmlns:r="http://schemas.openxmlformats.org/officeDocument/2006/relationships" xmlns:m="http://schemas.openxmlformats.org/officeDocument/2006/math" xmlns:v="urn:schemas-microsoft-com:vml" xmlns:wp="http://schemas.openxmlformats.org/drawingml/2006/wordprocessingDrawing" xmlns:w10="urn:schemas-microsoft-com:office:word" xmlns:w="http://schemas.openxmlformats.org/wordprocessingml/2006/main" xmlns:wne="http://schemas.microsoft.com/office/word/2006/wordml">
+<w:endnotes xmlns:wpc="http://schemas.microsoft.com/office/word/2010/wordprocessingCanvas" xmlns:mo="http://schemas.microsoft.com/office/mac/office/2008/main" xmlns:mc="http://schemas.openxmlformats.org/markup-compatibility/2006" xmlns:mv="urn:schemas-microsoft-com:mac:vml" xmlns:o="urn:schemas-microsoft-com:office:office" xmlns:r="http://schemas.openxmlformats.org/officeDocument/2006/relationships" xmlns:m="http://schemas.openxmlformats.org/officeDocument/2006/math" xmlns:v="urn:schemas-microsoft-com:vml" xmlns:wp14="http://schemas.microsoft.com/office/word/2010/wordprocessingDrawing" xmlns:wp="http://schemas.openxmlformats.org/drawingml/2006/wordprocessingDrawing" xmlns:w10="urn:schemas-microsoft-com:office:word" xmlns:w="http://schemas.openxmlformats.org/wordprocessingml/2006/main" xmlns:w14="http://schemas.microsoft.com/office/word/2010/wordml" xmlns:wpg="http://schemas.microsoft.com/office/word/2010/wordprocessingGroup" xmlns:wpi="http://schemas.microsoft.com/office/word/2010/wordprocessingInk" xmlns:wne="http://schemas.microsoft.com/office/word/2006/wordml" xmlns:wps="http://schemas.microsoft.com/office/word/2010/wordprocessingShape" mc:Ignorable="w14 wp14">
   <w:endnote w:type="separator" w:id="-1">
     <w:p>
       <w:r>
@@ -3889,7 +4295,7 @@
 </file>
 
 <file path=word/footer1.xml><?xml version="1.0" encoding="utf-8"?>
-<w:ftr xmlns:ve="http://schemas.openxmlformats.org/markup-compatibility/2006" xmlns:o="urn:schemas-microsoft-com:office:office" xmlns:r="http://schemas.openxmlformats.org/officeDocument/2006/relationships" xmlns:m="http://schemas.openxmlformats.org/officeDocument/2006/math" xmlns:v="urn:schemas-microsoft-com:vml" xmlns:wp="http://schemas.openxmlformats.org/drawingml/2006/wordprocessingDrawing" xmlns:w10="urn:schemas-microsoft-com:office:word" xmlns:w="http://schemas.openxmlformats.org/wordprocessingml/2006/main" xmlns:wne="http://schemas.microsoft.com/office/word/2006/wordml">
+<w:ftr xmlns:wpc="http://schemas.microsoft.com/office/word/2010/wordprocessingCanvas" xmlns:mo="http://schemas.microsoft.com/office/mac/office/2008/main" xmlns:mc="http://schemas.openxmlformats.org/markup-compatibility/2006" xmlns:mv="urn:schemas-microsoft-com:mac:vml" xmlns:o="urn:schemas-microsoft-com:office:office" xmlns:r="http://schemas.openxmlformats.org/officeDocument/2006/relationships" xmlns:m="http://schemas.openxmlformats.org/officeDocument/2006/math" xmlns:v="urn:schemas-microsoft-com:vml" xmlns:wp14="http://schemas.microsoft.com/office/word/2010/wordprocessingDrawing" xmlns:wp="http://schemas.openxmlformats.org/drawingml/2006/wordprocessingDrawing" xmlns:w10="urn:schemas-microsoft-com:office:word" xmlns:w="http://schemas.openxmlformats.org/wordprocessingml/2006/main" xmlns:w14="http://schemas.microsoft.com/office/word/2010/wordml" xmlns:wpg="http://schemas.microsoft.com/office/word/2010/wordprocessingGroup" xmlns:wpi="http://schemas.microsoft.com/office/word/2010/wordprocessingInk" xmlns:wne="http://schemas.microsoft.com/office/word/2006/wordml" xmlns:wps="http://schemas.microsoft.com/office/word/2010/wordprocessingShape" mc:Ignorable="w14 wp14">
   <w:p>
     <w:pPr>
       <w:pStyle w:val="Footer"/>
@@ -3899,7 +4305,7 @@
 </file>
 
 <file path=word/footer2.xml><?xml version="1.0" encoding="utf-8"?>
-<w:ftr xmlns:ve="http://schemas.openxmlformats.org/markup-compatibility/2006" xmlns:o="urn:schemas-microsoft-com:office:office" xmlns:r="http://schemas.openxmlformats.org/officeDocument/2006/relationships" xmlns:m="http://schemas.openxmlformats.org/officeDocument/2006/math" xmlns:v="urn:schemas-microsoft-com:vml" xmlns:wp="http://schemas.openxmlformats.org/drawingml/2006/wordprocessingDrawing" xmlns:w10="urn:schemas-microsoft-com:office:word" xmlns:w="http://schemas.openxmlformats.org/wordprocessingml/2006/main" xmlns:wne="http://schemas.microsoft.com/office/word/2006/wordml">
+<w:ftr xmlns:wpc="http://schemas.microsoft.com/office/word/2010/wordprocessingCanvas" xmlns:mo="http://schemas.microsoft.com/office/mac/office/2008/main" xmlns:mc="http://schemas.openxmlformats.org/markup-compatibility/2006" xmlns:mv="urn:schemas-microsoft-com:mac:vml" xmlns:o="urn:schemas-microsoft-com:office:office" xmlns:r="http://schemas.openxmlformats.org/officeDocument/2006/relationships" xmlns:m="http://schemas.openxmlformats.org/officeDocument/2006/math" xmlns:v="urn:schemas-microsoft-com:vml" xmlns:wp14="http://schemas.microsoft.com/office/word/2010/wordprocessingDrawing" xmlns:wp="http://schemas.openxmlformats.org/drawingml/2006/wordprocessingDrawing" xmlns:w10="urn:schemas-microsoft-com:office:word" xmlns:w="http://schemas.openxmlformats.org/wordprocessingml/2006/main" xmlns:w14="http://schemas.microsoft.com/office/word/2010/wordml" xmlns:wpg="http://schemas.microsoft.com/office/word/2010/wordprocessingGroup" xmlns:wpi="http://schemas.microsoft.com/office/word/2010/wordprocessingInk" xmlns:wne="http://schemas.microsoft.com/office/word/2006/wordml" xmlns:wps="http://schemas.microsoft.com/office/word/2010/wordprocessingShape" mc:Ignorable="w14 wp14">
   <w:p>
     <w:pPr>
       <w:pStyle w:val="Footer"/>
@@ -3950,7 +4356,7 @@
 </file>
 
 <file path=word/footnotes.xml><?xml version="1.0" encoding="utf-8"?>
-<w:footnotes xmlns:ve="http://schemas.openxmlformats.org/markup-compatibility/2006" xmlns:o="urn:schemas-microsoft-com:office:office" xmlns:r="http://schemas.openxmlformats.org/officeDocument/2006/relationships" xmlns:m="http://schemas.openxmlformats.org/officeDocument/2006/math" xmlns:v="urn:schemas-microsoft-com:vml" xmlns:wp="http://schemas.openxmlformats.org/drawingml/2006/wordprocessingDrawing" xmlns:w10="urn:schemas-microsoft-com:office:word" xmlns:w="http://schemas.openxmlformats.org/wordprocessingml/2006/main" xmlns:wne="http://schemas.microsoft.com/office/word/2006/wordml">
+<w:footnotes xmlns:wpc="http://schemas.microsoft.com/office/word/2010/wordprocessingCanvas" xmlns:mo="http://schemas.microsoft.com/office/mac/office/2008/main" xmlns:mc="http://schemas.openxmlformats.org/markup-compatibility/2006" xmlns:mv="urn:schemas-microsoft-com:mac:vml" xmlns:o="urn:schemas-microsoft-com:office:office" xmlns:r="http://schemas.openxmlformats.org/officeDocument/2006/relationships" xmlns:m="http://schemas.openxmlformats.org/officeDocument/2006/math" xmlns:v="urn:schemas-microsoft-com:vml" xmlns:wp14="http://schemas.microsoft.com/office/word/2010/wordprocessingDrawing" xmlns:wp="http://schemas.openxmlformats.org/drawingml/2006/wordprocessingDrawing" xmlns:w10="urn:schemas-microsoft-com:office:word" xmlns:w="http://schemas.openxmlformats.org/wordprocessingml/2006/main" xmlns:w14="http://schemas.microsoft.com/office/word/2010/wordml" xmlns:wpg="http://schemas.microsoft.com/office/word/2010/wordprocessingGroup" xmlns:wpi="http://schemas.microsoft.com/office/word/2010/wordprocessingInk" xmlns:wne="http://schemas.microsoft.com/office/word/2006/wordml" xmlns:wps="http://schemas.microsoft.com/office/word/2010/wordprocessingShape" mc:Ignorable="w14 wp14">
   <w:footnote w:type="separator" w:id="-1">
     <w:p>
       <w:r>
@@ -3969,7 +4375,7 @@
 </file>
 
 <file path=word/numbering.xml><?xml version="1.0" encoding="utf-8"?>
-<w:numbering xmlns:ve="http://schemas.openxmlformats.org/markup-compatibility/2006" xmlns:o="urn:schemas-microsoft-com:office:office" xmlns:r="http://schemas.openxmlformats.org/officeDocument/2006/relationships" xmlns:m="http://schemas.openxmlformats.org/officeDocument/2006/math" xmlns:v="urn:schemas-microsoft-com:vml" xmlns:wp="http://schemas.openxmlformats.org/drawingml/2006/wordprocessingDrawing" xmlns:w10="urn:schemas-microsoft-com:office:word" xmlns:w="http://schemas.openxmlformats.org/wordprocessingml/2006/main" xmlns:wne="http://schemas.microsoft.com/office/word/2006/wordml">
+<w:numbering xmlns:wpc="http://schemas.microsoft.com/office/word/2010/wordprocessingCanvas" xmlns:mo="http://schemas.microsoft.com/office/mac/office/2008/main" xmlns:mc="http://schemas.openxmlformats.org/markup-compatibility/2006" xmlns:mv="urn:schemas-microsoft-com:mac:vml" xmlns:o="urn:schemas-microsoft-com:office:office" xmlns:r="http://schemas.openxmlformats.org/officeDocument/2006/relationships" xmlns:m="http://schemas.openxmlformats.org/officeDocument/2006/math" xmlns:v="urn:schemas-microsoft-com:vml" xmlns:wp14="http://schemas.microsoft.com/office/word/2010/wordprocessingDrawing" xmlns:wp="http://schemas.openxmlformats.org/drawingml/2006/wordprocessingDrawing" xmlns:w10="urn:schemas-microsoft-com:office:word" xmlns:w="http://schemas.openxmlformats.org/wordprocessingml/2006/main" xmlns:w14="http://schemas.microsoft.com/office/word/2010/wordml" xmlns:wpg="http://schemas.microsoft.com/office/word/2010/wordprocessingGroup" xmlns:wpi="http://schemas.microsoft.com/office/word/2010/wordprocessingInk" xmlns:wne="http://schemas.microsoft.com/office/word/2006/wordml" xmlns:wps="http://schemas.microsoft.com/office/word/2010/wordprocessingShape" mc:Ignorable="w14 wp14">
   <w:abstractNum w:abstractNumId="0">
     <w:nsid w:val="245F1081"/>
     <w:multiLevelType w:val="hybridMultilevel"/>
@@ -4205,7 +4611,7 @@
 </file>
 
 <file path=word/styles.xml><?xml version="1.0" encoding="utf-8"?>
-<w:styles xmlns:r="http://schemas.openxmlformats.org/officeDocument/2006/relationships" xmlns:w="http://schemas.openxmlformats.org/wordprocessingml/2006/main">
+<w:styles xmlns:mc="http://schemas.openxmlformats.org/markup-compatibility/2006" xmlns:r="http://schemas.openxmlformats.org/officeDocument/2006/relationships" xmlns:w="http://schemas.openxmlformats.org/wordprocessingml/2006/main" xmlns:w14="http://schemas.microsoft.com/office/word/2010/wordml" mc:Ignorable="w14">
   <w:docDefaults>
     <w:rPrDefault>
       <w:rPr>
@@ -4217,7 +4623,7 @@
     </w:rPrDefault>
     <w:pPrDefault/>
   </w:docDefaults>
-  <w:latentStyles w:defLockedState="0" w:defUIPriority="99" w:defSemiHidden="1" w:defUnhideWhenUsed="1" w:defQFormat="0" w:count="267">
+  <w:latentStyles w:defLockedState="0" w:defUIPriority="99" w:defSemiHidden="1" w:defUnhideWhenUsed="1" w:defQFormat="0" w:count="276">
     <w:lsdException w:name="Normal" w:semiHidden="0" w:uiPriority="0" w:unhideWhenUsed="0" w:qFormat="1"/>
     <w:lsdException w:name="heading 1" w:semiHidden="0" w:uiPriority="9" w:unhideWhenUsed="0" w:qFormat="1"/>
     <w:lsdException w:name="heading 2" w:uiPriority="9" w:qFormat="1"/>
@@ -4359,7 +4765,6 @@
   <w:style w:type="paragraph" w:default="1" w:styleId="Normal">
     <w:name w:val="Normal"/>
     <w:qFormat/>
-    <w:rsid w:val="00A54B5F"/>
   </w:style>
   <w:style w:type="paragraph" w:styleId="Heading1">
     <w:name w:val="heading 1"/>
@@ -4419,7 +4824,6 @@
     <w:uiPriority w:val="99"/>
     <w:semiHidden/>
     <w:unhideWhenUsed/>
-    <w:qFormat/>
     <w:tblPr>
       <w:tblInd w:w="0" w:type="dxa"/>
       <w:tblCellMar>
@@ -5502,54 +5906,30 @@
       <w:contextualSpacing/>
     </w:pPr>
   </w:style>
+  <w:style w:type="character" w:styleId="Hyperlink">
+    <w:name w:val="Hyperlink"/>
+    <w:basedOn w:val="DefaultParagraphFont"/>
+    <w:uiPriority w:val="99"/>
+    <w:unhideWhenUsed/>
+    <w:rsid w:val="00A84E37"/>
+    <w:rPr>
+      <w:color w:val="0000FF" w:themeColor="hyperlink"/>
+      <w:u w:val="single"/>
+    </w:rPr>
+  </w:style>
 </w:styles>
 </file>
 
 <file path=word/glossary/document.xml><?xml version="1.0" encoding="utf-8"?>
-<w:glossaryDocument xmlns:ve="http://schemas.openxmlformats.org/markup-compatibility/2006" xmlns:o="urn:schemas-microsoft-com:office:office" xmlns:r="http://schemas.openxmlformats.org/officeDocument/2006/relationships" xmlns:m="http://schemas.openxmlformats.org/officeDocument/2006/math" xmlns:v="urn:schemas-microsoft-com:vml" xmlns:wp="http://schemas.openxmlformats.org/drawingml/2006/wordprocessingDrawing" xmlns:w10="urn:schemas-microsoft-com:office:word" xmlns:w="http://schemas.openxmlformats.org/wordprocessingml/2006/main" xmlns:wne="http://schemas.microsoft.com/office/word/2006/wordml">
-  <w:docParts>
-    <w:docPart>
-      <w:docPartPr>
-        <w:name w:val="04E8ED097EFD594D9852FA8EEF396918"/>
-        <w:category>
-          <w:name w:val="General"/>
-          <w:gallery w:val="placeholder"/>
-        </w:category>
-        <w:types>
-          <w:type w:val="bbPlcHdr"/>
-        </w:types>
-        <w:behaviors>
-          <w:behavior w:val="content"/>
-        </w:behaviors>
-        <w:guid w:val="{7C2BB97F-F5BB-7047-926D-CFA52B2F4C8D}"/>
-      </w:docPartPr>
-      <w:docPartBody>
-        <w:p>
-          <w:pPr>
-            <w:pStyle w:val="04E8ED097EFD594D9852FA8EEF396918"/>
-          </w:pPr>
-          <w:r>
-            <w:rPr>
-              <w:rFonts w:asciiTheme="majorHAnsi" w:eastAsiaTheme="majorEastAsia" w:hAnsiTheme="majorHAnsi" w:cstheme="majorBidi"/>
-              <w:color w:val="548DD4" w:themeColor="text2" w:themeTint="99"/>
-              <w:sz w:val="72"/>
-              <w:szCs w:val="72"/>
-            </w:rPr>
-            <w:t>[Document Title]</w:t>
-          </w:r>
-        </w:p>
-      </w:docPartBody>
-    </w:docPart>
-  </w:docParts>
-</w:glossaryDocument>
+<w:glossaryDocument xmlns:wpc="http://schemas.microsoft.com/office/word/2010/wordprocessingCanvas" xmlns:mo="http://schemas.microsoft.com/office/mac/office/2008/main" xmlns:mc="http://schemas.openxmlformats.org/markup-compatibility/2006" xmlns:mv="urn:schemas-microsoft-com:mac:vml" xmlns:o="urn:schemas-microsoft-com:office:office" xmlns:r="http://schemas.openxmlformats.org/officeDocument/2006/relationships" xmlns:m="http://schemas.openxmlformats.org/officeDocument/2006/math" xmlns:v="urn:schemas-microsoft-com:vml" xmlns:wp14="http://schemas.microsoft.com/office/word/2010/wordprocessingDrawing" xmlns:wp="http://schemas.openxmlformats.org/drawingml/2006/wordprocessingDrawing" xmlns:w10="urn:schemas-microsoft-com:office:word" xmlns:w="http://schemas.openxmlformats.org/wordprocessingml/2006/main" xmlns:w14="http://schemas.microsoft.com/office/word/2010/wordml" xmlns:wpg="http://schemas.microsoft.com/office/word/2010/wordprocessingGroup" xmlns:wpi="http://schemas.microsoft.com/office/word/2010/wordprocessingInk" xmlns:wne="http://schemas.microsoft.com/office/word/2006/wordml" xmlns:wps="http://schemas.microsoft.com/office/word/2010/wordprocessingShape" mc:Ignorable="w14 wp14"/>
 </file>
 
 <file path=word/glossary/fontTable.xml><?xml version="1.0" encoding="utf-8"?>
-<w:fonts xmlns:r="http://schemas.openxmlformats.org/officeDocument/2006/relationships" xmlns:w="http://schemas.openxmlformats.org/wordprocessingml/2006/main">
+<w:fonts xmlns:mc="http://schemas.openxmlformats.org/markup-compatibility/2006" xmlns:r="http://schemas.openxmlformats.org/officeDocument/2006/relationships" xmlns:w="http://schemas.openxmlformats.org/wordprocessingml/2006/main" xmlns:w14="http://schemas.microsoft.com/office/word/2010/wordml" mc:Ignorable="w14">
   <w:font w:name="Cambria">
     <w:panose1 w:val="02040503050406030204"/>
     <w:charset w:val="00"/>
-    <w:family w:val="roman"/>
+    <w:family w:val="auto"/>
     <w:pitch w:val="variable"/>
     <w:sig w:usb0="E00002FF" w:usb1="400004FF" w:usb2="00000000" w:usb3="00000000" w:csb0="0000019F" w:csb1="00000000"/>
   </w:font>
@@ -5562,15 +5942,15 @@
   <w:font w:name="Times New Roman">
     <w:panose1 w:val="02020603050405020304"/>
     <w:charset w:val="00"/>
-    <w:family w:val="roman"/>
+    <w:family w:val="auto"/>
     <w:pitch w:val="variable"/>
-    <w:sig w:usb0="E0002AFF" w:usb1="C0007843" w:usb2="00000009" w:usb3="00000000" w:csb0="000001FF" w:csb1="00000000"/>
+    <w:sig w:usb0="E0002AFF" w:usb1="C0007841" w:usb2="00000009" w:usb3="00000000" w:csb0="000001FF" w:csb1="00000000"/>
   </w:font>
   <w:font w:name="Courier New">
     <w:panose1 w:val="02070309020205020404"/>
     <w:charset w:val="00"/>
-    <w:family w:val="modern"/>
-    <w:pitch w:val="fixed"/>
+    <w:family w:val="auto"/>
+    <w:pitch w:val="variable"/>
     <w:sig w:usb0="E0002AFF" w:usb1="C0007843" w:usb2="00000009" w:usb3="00000000" w:csb0="000001FF" w:csb1="00000000"/>
   </w:font>
   <w:font w:name="Wingdings">
@@ -5581,18 +5961,18 @@
     <w:sig w:usb0="00000000" w:usb1="10000000" w:usb2="00000000" w:usb3="00000000" w:csb0="80000000" w:csb1="00000000"/>
   </w:font>
   <w:font w:name="Symbol">
-    <w:panose1 w:val="05050102010706020507"/>
+    <w:panose1 w:val="00000000000000000000"/>
     <w:charset w:val="02"/>
-    <w:family w:val="roman"/>
+    <w:family w:val="auto"/>
     <w:pitch w:val="variable"/>
     <w:sig w:usb0="00000000" w:usb1="10000000" w:usb2="00000000" w:usb3="00000000" w:csb0="80000000" w:csb1="00000000"/>
   </w:font>
   <w:font w:name="Calibri">
     <w:panose1 w:val="020F0502020204030204"/>
     <w:charset w:val="00"/>
-    <w:family w:val="swiss"/>
+    <w:family w:val="auto"/>
     <w:pitch w:val="variable"/>
-    <w:sig w:usb0="E00002FF" w:usb1="4000ACFF" w:usb2="00000001" w:usb3="00000000" w:csb0="0000019F" w:csb1="00000000"/>
+    <w:sig w:usb0="E10002FF" w:usb1="4000ACFF" w:usb2="00000009" w:usb3="00000000" w:csb0="0000019F" w:csb1="00000000"/>
   </w:font>
   <w:font w:name="ＭＳ ゴシック">
     <w:charset w:val="4E"/>
@@ -5601,21 +5981,30 @@
     <w:sig w:usb0="00000001" w:usb1="08070000" w:usb2="00000010" w:usb3="00000000" w:csb0="00020000" w:csb1="00000000"/>
   </w:font>
   <w:font w:name="Lucida Grande">
+    <w:panose1 w:val="020B0600040502020204"/>
     <w:charset w:val="00"/>
     <w:family w:val="auto"/>
     <w:pitch w:val="variable"/>
     <w:sig w:usb0="E1000AEF" w:usb1="5000A1FF" w:usb2="00000000" w:usb3="00000000" w:csb0="000001BF" w:csb1="00000000"/>
   </w:font>
+  <w:font w:name="Arial">
+    <w:panose1 w:val="020B0604020202020204"/>
+    <w:charset w:val="00"/>
+    <w:family w:val="auto"/>
+    <w:pitch w:val="variable"/>
+    <w:sig w:usb0="E0002AFF" w:usb1="C0007843" w:usb2="00000009" w:usb3="00000000" w:csb0="000001FF" w:csb1="00000000"/>
+  </w:font>
 </w:fonts>
 </file>
 
 <file path=word/glossary/settings.xml><?xml version="1.0" encoding="utf-8"?>
-<w:settings xmlns:o="urn:schemas-microsoft-com:office:office" xmlns:r="http://schemas.openxmlformats.org/officeDocument/2006/relationships" xmlns:m="http://schemas.openxmlformats.org/officeDocument/2006/math" xmlns:v="urn:schemas-microsoft-com:vml" xmlns:w10="urn:schemas-microsoft-com:office:word" xmlns:w="http://schemas.openxmlformats.org/wordprocessingml/2006/main" xmlns:sl="http://schemas.openxmlformats.org/schemaLibrary/2006/main">
+<w:settings xmlns:mc="http://schemas.openxmlformats.org/markup-compatibility/2006" xmlns:o="urn:schemas-microsoft-com:office:office" xmlns:r="http://schemas.openxmlformats.org/officeDocument/2006/relationships" xmlns:m="http://schemas.openxmlformats.org/officeDocument/2006/math" xmlns:v="urn:schemas-microsoft-com:vml" xmlns:w10="urn:schemas-microsoft-com:office:word" xmlns:w="http://schemas.openxmlformats.org/wordprocessingml/2006/main" xmlns:w14="http://schemas.microsoft.com/office/word/2010/wordml" xmlns:sl="http://schemas.openxmlformats.org/schemaLibrary/2006/main" mc:Ignorable="w14">
   <w:view w:val="normal"/>
   <w:defaultTabStop w:val="720"/>
   <w:characterSpacingControl w:val="doNotCompress"/>
   <w:compat>
     <w:useFELayout/>
+    <w:compatSetting w:name="compatibilityMode" w:uri="http://schemas.microsoft.com/office/word" w:val="12"/>
   </w:compat>
   <w:rsids>
     <w:rsidRoot w:val="00261A68"/>
@@ -5626,7 +6015,7 @@
     <m:mathFont m:val="Cambria Math"/>
     <m:brkBin m:val="before"/>
     <m:brkBinSub m:val="--"/>
-    <m:smallFrac m:val="off"/>
+    <m:smallFrac m:val="0"/>
     <m:dispDef/>
     <m:lMargin m:val="0"/>
     <m:rMargin m:val="0"/>
@@ -5635,7 +6024,7 @@
     <m:intLim m:val="subSup"/>
     <m:naryLim m:val="undOvr"/>
   </m:mathPr>
-  <w:themeFontLang w:val="en-GB"/>
+  <w:themeFontLang w:val="en-GB" w:eastAsia="ja-JP"/>
   <w:clrSchemeMapping w:bg1="light1" w:t1="dark1" w:bg2="light2" w:t2="dark2" w:accent1="accent1" w:accent2="accent2" w:accent3="accent3" w:accent4="accent4" w:accent5="accent5" w:accent6="accent6" w:hyperlink="hyperlink" w:followedHyperlink="followedHyperlink"/>
   <w:doNotAutoCompressPictures/>
   <w:decimalSymbol w:val="."/>
@@ -5644,7 +6033,7 @@
 </file>
 
 <file path=word/glossary/styles.xml><?xml version="1.0" encoding="utf-8"?>
-<w:styles xmlns:r="http://schemas.openxmlformats.org/officeDocument/2006/relationships" xmlns:w="http://schemas.openxmlformats.org/wordprocessingml/2006/main">
+<w:styles xmlns:mc="http://schemas.openxmlformats.org/markup-compatibility/2006" xmlns:r="http://schemas.openxmlformats.org/officeDocument/2006/relationships" xmlns:w="http://schemas.openxmlformats.org/wordprocessingml/2006/main" xmlns:w14="http://schemas.microsoft.com/office/word/2010/wordml" mc:Ignorable="w14">
   <w:docDefaults>
     <w:rPrDefault>
       <w:rPr>
@@ -5656,7 +6045,7 @@
     </w:rPrDefault>
     <w:pPrDefault/>
   </w:docDefaults>
-  <w:latentStyles w:defLockedState="0" w:defUIPriority="99" w:defSemiHidden="1" w:defUnhideWhenUsed="1" w:defQFormat="0" w:count="267">
+  <w:latentStyles w:defLockedState="0" w:defUIPriority="99" w:defSemiHidden="1" w:defUnhideWhenUsed="1" w:defQFormat="0" w:count="276">
     <w:lsdException w:name="Normal" w:semiHidden="0" w:uiPriority="0" w:unhideWhenUsed="0" w:qFormat="1"/>
     <w:lsdException w:name="heading 1" w:semiHidden="0" w:uiPriority="9" w:unhideWhenUsed="0" w:qFormat="1"/>
     <w:lsdException w:name="heading 2" w:uiPriority="9" w:qFormat="1"/>
@@ -5811,7 +6200,6 @@
     <w:uiPriority w:val="99"/>
     <w:semiHidden/>
     <w:unhideWhenUsed/>
-    <w:qFormat/>
     <w:tblPr>
       <w:tblInd w:w="0" w:type="dxa"/>
       <w:tblCellMar>
@@ -5843,9 +6231,196 @@
 </w:styles>
 </file>
 
+<file path=word/glossary/stylesWithEffects.xml><?xml version="1.0" encoding="utf-8"?>
+<w:styles xmlns:wpc="http://schemas.microsoft.com/office/word/2010/wordprocessingCanvas" xmlns:mo="http://schemas.microsoft.com/office/mac/office/2008/main" xmlns:mc="http://schemas.openxmlformats.org/markup-compatibility/2006" xmlns:mv="urn:schemas-microsoft-com:mac:vml" xmlns:o="urn:schemas-microsoft-com:office:office" xmlns:r="http://schemas.openxmlformats.org/officeDocument/2006/relationships" xmlns:m="http://schemas.openxmlformats.org/officeDocument/2006/math" xmlns:v="urn:schemas-microsoft-com:vml" xmlns:wp14="http://schemas.microsoft.com/office/word/2010/wordprocessingDrawing" xmlns:wp="http://schemas.openxmlformats.org/drawingml/2006/wordprocessingDrawing" xmlns:w10="urn:schemas-microsoft-com:office:word" xmlns:w="http://schemas.openxmlformats.org/wordprocessingml/2006/main" xmlns:w14="http://schemas.microsoft.com/office/word/2010/wordml" xmlns:wpg="http://schemas.microsoft.com/office/word/2010/wordprocessingGroup" xmlns:wpi="http://schemas.microsoft.com/office/word/2010/wordprocessingInk" xmlns:wne="http://schemas.microsoft.com/office/word/2006/wordml" xmlns:wps="http://schemas.microsoft.com/office/word/2010/wordprocessingShape" mc:Ignorable="w14 wp14">
+  <w:docDefaults>
+    <w:rPrDefault>
+      <w:rPr>
+        <w:rFonts w:asciiTheme="minorHAnsi" w:eastAsiaTheme="minorEastAsia" w:hAnsiTheme="minorHAnsi" w:cstheme="minorBidi"/>
+        <w:sz w:val="24"/>
+        <w:szCs w:val="24"/>
+        <w:lang w:val="en-US" w:eastAsia="ja-JP" w:bidi="ar-SA"/>
+      </w:rPr>
+    </w:rPrDefault>
+    <w:pPrDefault/>
+  </w:docDefaults>
+  <w:latentStyles w:defLockedState="0" w:defUIPriority="99" w:defSemiHidden="1" w:defUnhideWhenUsed="1" w:defQFormat="0" w:count="276">
+    <w:lsdException w:name="Normal" w:semiHidden="0" w:uiPriority="0" w:unhideWhenUsed="0" w:qFormat="1"/>
+    <w:lsdException w:name="heading 1" w:semiHidden="0" w:uiPriority="9" w:unhideWhenUsed="0" w:qFormat="1"/>
+    <w:lsdException w:name="heading 2" w:uiPriority="9" w:qFormat="1"/>
+    <w:lsdException w:name="heading 3" w:uiPriority="9" w:qFormat="1"/>
+    <w:lsdException w:name="heading 4" w:uiPriority="9" w:qFormat="1"/>
+    <w:lsdException w:name="heading 5" w:uiPriority="9" w:qFormat="1"/>
+    <w:lsdException w:name="heading 6" w:uiPriority="9" w:qFormat="1"/>
+    <w:lsdException w:name="heading 7" w:uiPriority="9" w:qFormat="1"/>
+    <w:lsdException w:name="heading 8" w:uiPriority="9" w:qFormat="1"/>
+    <w:lsdException w:name="heading 9" w:uiPriority="9" w:qFormat="1"/>
+    <w:lsdException w:name="toc 1" w:uiPriority="39"/>
+    <w:lsdException w:name="toc 2" w:uiPriority="39"/>
+    <w:lsdException w:name="toc 3" w:uiPriority="39"/>
+    <w:lsdException w:name="toc 4" w:uiPriority="39"/>
+    <w:lsdException w:name="toc 5" w:uiPriority="39"/>
+    <w:lsdException w:name="toc 6" w:uiPriority="39"/>
+    <w:lsdException w:name="toc 7" w:uiPriority="39"/>
+    <w:lsdException w:name="toc 8" w:uiPriority="39"/>
+    <w:lsdException w:name="toc 9" w:uiPriority="39"/>
+    <w:lsdException w:name="caption" w:uiPriority="35" w:qFormat="1"/>
+    <w:lsdException w:name="Title" w:semiHidden="0" w:uiPriority="10" w:unhideWhenUsed="0" w:qFormat="1"/>
+    <w:lsdException w:name="Default Paragraph Font" w:uiPriority="1"/>
+    <w:lsdException w:name="Subtitle" w:semiHidden="0" w:uiPriority="11" w:unhideWhenUsed="0" w:qFormat="1"/>
+    <w:lsdException w:name="Strong" w:semiHidden="0" w:uiPriority="22" w:unhideWhenUsed="0" w:qFormat="1"/>
+    <w:lsdException w:name="Emphasis" w:semiHidden="0" w:uiPriority="20" w:unhideWhenUsed="0" w:qFormat="1"/>
+    <w:lsdException w:name="Table Grid" w:semiHidden="0" w:uiPriority="59" w:unhideWhenUsed="0"/>
+    <w:lsdException w:name="Placeholder Text" w:unhideWhenUsed="0"/>
+    <w:lsdException w:name="No Spacing" w:semiHidden="0" w:uiPriority="1" w:unhideWhenUsed="0" w:qFormat="1"/>
+    <w:lsdException w:name="Light Shading" w:semiHidden="0" w:uiPriority="60" w:unhideWhenUsed="0"/>
+    <w:lsdException w:name="Light List" w:semiHidden="0" w:uiPriority="61" w:unhideWhenUsed="0"/>
+    <w:lsdException w:name="Light Grid" w:semiHidden="0" w:uiPriority="62" w:unhideWhenUsed="0"/>
+    <w:lsdException w:name="Medium Shading 1" w:semiHidden="0" w:uiPriority="63" w:unhideWhenUsed="0"/>
+    <w:lsdException w:name="Medium Shading 2" w:semiHidden="0" w:uiPriority="64" w:unhideWhenUsed="0"/>
+    <w:lsdException w:name="Medium List 1" w:semiHidden="0" w:uiPriority="65" w:unhideWhenUsed="0"/>
+    <w:lsdException w:name="Medium List 2" w:semiHidden="0" w:uiPriority="66" w:unhideWhenUsed="0"/>
+    <w:lsdException w:name="Medium Grid 1" w:semiHidden="0" w:uiPriority="67" w:unhideWhenUsed="0"/>
+    <w:lsdException w:name="Medium Grid 2" w:semiHidden="0" w:uiPriority="68" w:unhideWhenUsed="0"/>
+    <w:lsdException w:name="Medium Grid 3" w:semiHidden="0" w:uiPriority="69" w:unhideWhenUsed="0"/>
+    <w:lsdException w:name="Dark List" w:semiHidden="0" w:uiPriority="70" w:unhideWhenUsed="0"/>
+    <w:lsdException w:name="Colorful Shading" w:semiHidden="0" w:uiPriority="71" w:unhideWhenUsed="0"/>
+    <w:lsdException w:name="Colorful List" w:semiHidden="0" w:uiPriority="72" w:unhideWhenUsed="0"/>
+    <w:lsdException w:name="Colorful Grid" w:semiHidden="0" w:uiPriority="73" w:unhideWhenUsed="0"/>
+    <w:lsdException w:name="Light Shading Accent 1" w:semiHidden="0" w:uiPriority="60" w:unhideWhenUsed="0"/>
+    <w:lsdException w:name="Light List Accent 1" w:semiHidden="0" w:uiPriority="61" w:unhideWhenUsed="0"/>
+    <w:lsdException w:name="Light Grid Accent 1" w:semiHidden="0" w:uiPriority="62" w:unhideWhenUsed="0"/>
+    <w:lsdException w:name="Medium Shading 1 Accent 1" w:semiHidden="0" w:uiPriority="63" w:unhideWhenUsed="0"/>
+    <w:lsdException w:name="Medium Shading 2 Accent 1" w:semiHidden="0" w:uiPriority="64" w:unhideWhenUsed="0"/>
+    <w:lsdException w:name="Medium List 1 Accent 1" w:semiHidden="0" w:uiPriority="65" w:unhideWhenUsed="0"/>
+    <w:lsdException w:name="Revision" w:unhideWhenUsed="0"/>
+    <w:lsdException w:name="List Paragraph" w:semiHidden="0" w:uiPriority="34" w:unhideWhenUsed="0" w:qFormat="1"/>
+    <w:lsdException w:name="Quote" w:semiHidden="0" w:uiPriority="29" w:unhideWhenUsed="0" w:qFormat="1"/>
+    <w:lsdException w:name="Intense Quote" w:semiHidden="0" w:uiPriority="30" w:unhideWhenUsed="0" w:qFormat="1"/>
+    <w:lsdException w:name="Medium List 2 Accent 1" w:semiHidden="0" w:uiPriority="66" w:unhideWhenUsed="0"/>
+    <w:lsdException w:name="Medium Grid 1 Accent 1" w:semiHidden="0" w:uiPriority="67" w:unhideWhenUsed="0"/>
+    <w:lsdException w:name="Medium Grid 2 Accent 1" w:semiHidden="0" w:uiPriority="68" w:unhideWhenUsed="0"/>
+    <w:lsdException w:name="Medium Grid 3 Accent 1" w:semiHidden="0" w:uiPriority="69" w:unhideWhenUsed="0"/>
+    <w:lsdException w:name="Dark List Accent 1" w:semiHidden="0" w:uiPriority="70" w:unhideWhenUsed="0"/>
+    <w:lsdException w:name="Colorful Shading Accent 1" w:semiHidden="0" w:uiPriority="71" w:unhideWhenUsed="0"/>
+    <w:lsdException w:name="Colorful List Accent 1" w:semiHidden="0" w:uiPriority="72" w:unhideWhenUsed="0"/>
+    <w:lsdException w:name="Colorful Grid Accent 1" w:semiHidden="0" w:uiPriority="73" w:unhideWhenUsed="0"/>
+    <w:lsdException w:name="Light Shading Accent 2" w:semiHidden="0" w:uiPriority="60" w:unhideWhenUsed="0"/>
+    <w:lsdException w:name="Light List Accent 2" w:semiHidden="0" w:uiPriority="61" w:unhideWhenUsed="0"/>
+    <w:lsdException w:name="Light Grid Accent 2" w:semiHidden="0" w:uiPriority="62" w:unhideWhenUsed="0"/>
+    <w:lsdException w:name="Medium Shading 1 Accent 2" w:semiHidden="0" w:uiPriority="63" w:unhideWhenUsed="0"/>
+    <w:lsdException w:name="Medium Shading 2 Accent 2" w:semiHidden="0" w:uiPriority="64" w:unhideWhenUsed="0"/>
+    <w:lsdException w:name="Medium List 1 Accent 2" w:semiHidden="0" w:uiPriority="65" w:unhideWhenUsed="0"/>
+    <w:lsdException w:name="Medium List 2 Accent 2" w:semiHidden="0" w:uiPriority="66" w:unhideWhenUsed="0"/>
+    <w:lsdException w:name="Medium Grid 1 Accent 2" w:semiHidden="0" w:uiPriority="67" w:unhideWhenUsed="0"/>
+    <w:lsdException w:name="Medium Grid 2 Accent 2" w:semiHidden="0" w:uiPriority="68" w:unhideWhenUsed="0"/>
+    <w:lsdException w:name="Medium Grid 3 Accent 2" w:semiHidden="0" w:uiPriority="69" w:unhideWhenUsed="0"/>
+    <w:lsdException w:name="Dark List Accent 2" w:semiHidden="0" w:uiPriority="70" w:unhideWhenUsed="0"/>
+    <w:lsdException w:name="Colorful Shading Accent 2" w:semiHidden="0" w:uiPriority="71" w:unhideWhenUsed="0"/>
+    <w:lsdException w:name="Colorful List Accent 2" w:semiHidden="0" w:uiPriority="72" w:unhideWhenUsed="0"/>
+    <w:lsdException w:name="Colorful Grid Accent 2" w:semiHidden="0" w:uiPriority="73" w:unhideWhenUsed="0"/>
+    <w:lsdException w:name="Light Shading Accent 3" w:semiHidden="0" w:uiPriority="60" w:unhideWhenUsed="0"/>
+    <w:lsdException w:name="Light List Accent 3" w:semiHidden="0" w:uiPriority="61" w:unhideWhenUsed="0"/>
+    <w:lsdException w:name="Light Grid Accent 3" w:semiHidden="0" w:uiPriority="62" w:unhideWhenUsed="0"/>
+    <w:lsdException w:name="Medium Shading 1 Accent 3" w:semiHidden="0" w:uiPriority="63" w:unhideWhenUsed="0"/>
+    <w:lsdException w:name="Medium Shading 2 Accent 3" w:semiHidden="0" w:uiPriority="64" w:unhideWhenUsed="0"/>
+    <w:lsdException w:name="Medium List 1 Accent 3" w:semiHidden="0" w:uiPriority="65" w:unhideWhenUsed="0"/>
+    <w:lsdException w:name="Medium List 2 Accent 3" w:semiHidden="0" w:uiPriority="66" w:unhideWhenUsed="0"/>
+    <w:lsdException w:name="Medium Grid 1 Accent 3" w:semiHidden="0" w:uiPriority="67" w:unhideWhenUsed="0"/>
+    <w:lsdException w:name="Medium Grid 2 Accent 3" w:semiHidden="0" w:uiPriority="68" w:unhideWhenUsed="0"/>
+    <w:lsdException w:name="Medium Grid 3 Accent 3" w:semiHidden="0" w:uiPriority="69" w:unhideWhenUsed="0"/>
+    <w:lsdException w:name="Dark List Accent 3" w:semiHidden="0" w:uiPriority="70" w:unhideWhenUsed="0"/>
+    <w:lsdException w:name="Colorful Shading Accent 3" w:semiHidden="0" w:uiPriority="71" w:unhideWhenUsed="0"/>
+    <w:lsdException w:name="Colorful List Accent 3" w:semiHidden="0" w:uiPriority="72" w:unhideWhenUsed="0"/>
+    <w:lsdException w:name="Colorful Grid Accent 3" w:semiHidden="0" w:uiPriority="73" w:unhideWhenUsed="0"/>
+    <w:lsdException w:name="Light Shading Accent 4" w:semiHidden="0" w:uiPriority="60" w:unhideWhenUsed="0"/>
+    <w:lsdException w:name="Light List Accent 4" w:semiHidden="0" w:uiPriority="61" w:unhideWhenUsed="0"/>
+    <w:lsdException w:name="Light Grid Accent 4" w:semiHidden="0" w:uiPriority="62" w:unhideWhenUsed="0"/>
+    <w:lsdException w:name="Medium Shading 1 Accent 4" w:semiHidden="0" w:uiPriority="63" w:unhideWhenUsed="0"/>
+    <w:lsdException w:name="Medium Shading 2 Accent 4" w:semiHidden="0" w:uiPriority="64" w:unhideWhenUsed="0"/>
+    <w:lsdException w:name="Medium List 1 Accent 4" w:semiHidden="0" w:uiPriority="65" w:unhideWhenUsed="0"/>
+    <w:lsdException w:name="Medium List 2 Accent 4" w:semiHidden="0" w:uiPriority="66" w:unhideWhenUsed="0"/>
+    <w:lsdException w:name="Medium Grid 1 Accent 4" w:semiHidden="0" w:uiPriority="67" w:unhideWhenUsed="0"/>
+    <w:lsdException w:name="Medium Grid 2 Accent 4" w:semiHidden="0" w:uiPriority="68" w:unhideWhenUsed="0"/>
+    <w:lsdException w:name="Medium Grid 3 Accent 4" w:semiHidden="0" w:uiPriority="69" w:unhideWhenUsed="0"/>
+    <w:lsdException w:name="Dark List Accent 4" w:semiHidden="0" w:uiPriority="70" w:unhideWhenUsed="0"/>
+    <w:lsdException w:name="Colorful Shading Accent 4" w:semiHidden="0" w:uiPriority="71" w:unhideWhenUsed="0"/>
+    <w:lsdException w:name="Colorful List Accent 4" w:semiHidden="0" w:uiPriority="72" w:unhideWhenUsed="0"/>
+    <w:lsdException w:name="Colorful Grid Accent 4" w:semiHidden="0" w:uiPriority="73" w:unhideWhenUsed="0"/>
+    <w:lsdException w:name="Light Shading Accent 5" w:semiHidden="0" w:uiPriority="60" w:unhideWhenUsed="0"/>
+    <w:lsdException w:name="Light List Accent 5" w:semiHidden="0" w:uiPriority="61" w:unhideWhenUsed="0"/>
+    <w:lsdException w:name="Light Grid Accent 5" w:semiHidden="0" w:uiPriority="62" w:unhideWhenUsed="0"/>
+    <w:lsdException w:name="Medium Shading 1 Accent 5" w:semiHidden="0" w:uiPriority="63" w:unhideWhenUsed="0"/>
+    <w:lsdException w:name="Medium Shading 2 Accent 5" w:semiHidden="0" w:uiPriority="64" w:unhideWhenUsed="0"/>
+    <w:lsdException w:name="Medium List 1 Accent 5" w:semiHidden="0" w:uiPriority="65" w:unhideWhenUsed="0"/>
+    <w:lsdException w:name="Medium List 2 Accent 5" w:semiHidden="0" w:uiPriority="66" w:unhideWhenUsed="0"/>
+    <w:lsdException w:name="Medium Grid 1 Accent 5" w:semiHidden="0" w:uiPriority="67" w:unhideWhenUsed="0"/>
+    <w:lsdException w:name="Medium Grid 2 Accent 5" w:semiHidden="0" w:uiPriority="68" w:unhideWhenUsed="0"/>
+    <w:lsdException w:name="Medium Grid 3 Accent 5" w:semiHidden="0" w:uiPriority="69" w:unhideWhenUsed="0"/>
+    <w:lsdException w:name="Dark List Accent 5" w:semiHidden="0" w:uiPriority="70" w:unhideWhenUsed="0"/>
+    <w:lsdException w:name="Colorful Shading Accent 5" w:semiHidden="0" w:uiPriority="71" w:unhideWhenUsed="0"/>
+    <w:lsdException w:name="Colorful List Accent 5" w:semiHidden="0" w:uiPriority="72" w:unhideWhenUsed="0"/>
+    <w:lsdException w:name="Colorful Grid Accent 5" w:semiHidden="0" w:uiPriority="73" w:unhideWhenUsed="0"/>
+    <w:lsdException w:name="Light Shading Accent 6" w:semiHidden="0" w:uiPriority="60" w:unhideWhenUsed="0"/>
+    <w:lsdException w:name="Light List Accent 6" w:semiHidden="0" w:uiPriority="61" w:unhideWhenUsed="0"/>
+    <w:lsdException w:name="Light Grid Accent 6" w:semiHidden="0" w:uiPriority="62" w:unhideWhenUsed="0"/>
+    <w:lsdException w:name="Medium Shading 1 Accent 6" w:semiHidden="0" w:uiPriority="63" w:unhideWhenUsed="0"/>
+    <w:lsdException w:name="Medium Shading 2 Accent 6" w:semiHidden="0" w:uiPriority="64" w:unhideWhenUsed="0"/>
+    <w:lsdException w:name="Medium List 1 Accent 6" w:semiHidden="0" w:uiPriority="65" w:unhideWhenUsed="0"/>
+    <w:lsdException w:name="Medium List 2 Accent 6" w:semiHidden="0" w:uiPriority="66" w:unhideWhenUsed="0"/>
+    <w:lsdException w:name="Medium Grid 1 Accent 6" w:semiHidden="0" w:uiPriority="67" w:unhideWhenUsed="0"/>
+    <w:lsdException w:name="Medium Grid 2 Accent 6" w:semiHidden="0" w:uiPriority="68" w:unhideWhenUsed="0"/>
+    <w:lsdException w:name="Medium Grid 3 Accent 6" w:semiHidden="0" w:uiPriority="69" w:unhideWhenUsed="0"/>
+    <w:lsdException w:name="Dark List Accent 6" w:semiHidden="0" w:uiPriority="70" w:unhideWhenUsed="0"/>
+    <w:lsdException w:name="Colorful Shading Accent 6" w:semiHidden="0" w:uiPriority="71" w:unhideWhenUsed="0"/>
+    <w:lsdException w:name="Colorful List Accent 6" w:semiHidden="0" w:uiPriority="72" w:unhideWhenUsed="0"/>
+    <w:lsdException w:name="Colorful Grid Accent 6" w:semiHidden="0" w:uiPriority="73" w:unhideWhenUsed="0"/>
+    <w:lsdException w:name="Subtle Emphasis" w:semiHidden="0" w:uiPriority="19" w:unhideWhenUsed="0" w:qFormat="1"/>
+    <w:lsdException w:name="Intense Emphasis" w:semiHidden="0" w:uiPriority="21" w:unhideWhenUsed="0" w:qFormat="1"/>
+    <w:lsdException w:name="Subtle Reference" w:semiHidden="0" w:uiPriority="31" w:unhideWhenUsed="0" w:qFormat="1"/>
+    <w:lsdException w:name="Intense Reference" w:semiHidden="0" w:uiPriority="32" w:unhideWhenUsed="0" w:qFormat="1"/>
+    <w:lsdException w:name="Book Title" w:semiHidden="0" w:uiPriority="33" w:unhideWhenUsed="0" w:qFormat="1"/>
+    <w:lsdException w:name="Bibliography" w:uiPriority="37"/>
+    <w:lsdException w:name="TOC Heading" w:uiPriority="39" w:qFormat="1"/>
+  </w:latentStyles>
+  <w:style w:type="paragraph" w:default="1" w:styleId="Normal">
+    <w:name w:val="Normal"/>
+    <w:qFormat/>
+  </w:style>
+  <w:style w:type="character" w:default="1" w:styleId="DefaultParagraphFont">
+    <w:name w:val="Default Paragraph Font"/>
+    <w:uiPriority w:val="1"/>
+    <w:semiHidden/>
+    <w:unhideWhenUsed/>
+  </w:style>
+  <w:style w:type="table" w:default="1" w:styleId="TableNormal">
+    <w:name w:val="Normal Table"/>
+    <w:uiPriority w:val="99"/>
+    <w:semiHidden/>
+    <w:unhideWhenUsed/>
+    <w:tblPr>
+      <w:tblInd w:w="0" w:type="dxa"/>
+      <w:tblCellMar>
+        <w:top w:w="0" w:type="dxa"/>
+        <w:left w:w="108" w:type="dxa"/>
+        <w:bottom w:w="0" w:type="dxa"/>
+        <w:right w:w="108" w:type="dxa"/>
+      </w:tblCellMar>
+    </w:tblPr>
+  </w:style>
+  <w:style w:type="numbering" w:default="1" w:styleId="NoList">
+    <w:name w:val="No List"/>
+    <w:uiPriority w:val="99"/>
+    <w:semiHidden/>
+    <w:unhideWhenUsed/>
+  </w:style>
+</w:styles>
+</file>
+
 <file path=word/glossary/webSettings.xml><?xml version="1.0" encoding="utf-8"?>
-<w:webSettings xmlns:r="http://schemas.openxmlformats.org/officeDocument/2006/relationships" xmlns:w="http://schemas.openxmlformats.org/wordprocessingml/2006/main">
+<w:webSettings xmlns:mc="http://schemas.openxmlformats.org/markup-compatibility/2006" xmlns:r="http://schemas.openxmlformats.org/officeDocument/2006/relationships" xmlns:w="http://schemas.openxmlformats.org/wordprocessingml/2006/main" xmlns:w14="http://schemas.microsoft.com/office/word/2010/wordml" mc:Ignorable="w14">
   <w:allowPNG/>
+  <w:doNotSaveAsSingleFile/>
 </w:webSettings>
 </file>
 
@@ -6174,7 +6749,7 @@
 </file>
 
 <file path=customXml/itemProps1.xml><?xml version="1.0" encoding="utf-8"?>
-<ds:datastoreItem xmlns:ds="http://schemas.openxmlformats.org/officeDocument/2006/customXml" ds:itemID="{B9E47970-E157-4DCE-9EB7-F959C523903B}">
+<ds:datastoreItem xmlns:ds="http://schemas.openxmlformats.org/officeDocument/2006/customXml" ds:itemID="{2D78F253-E35D-E841-8596-4C6372896B43}">
   <ds:schemaRefs>
     <ds:schemaRef ds:uri="http://schemas.openxmlformats.org/officeDocument/2006/bibliography"/>
   </ds:schemaRefs>

</xml_diff>